<commit_message>
Added revised versions of Developer and User Manuals.
</commit_message>
<xml_diff>
--- a/Release doc/User Manual.docx
+++ b/Release doc/User Manual.docx
@@ -422,8 +422,9 @@
                                         <w:szCs w:val="20"/>
                                         <w:lang w:val="sv-SE"/>
                                       </w:rPr>
-                                      <w:t xml:space="preserve"> René</w:t>
+                                      <w:t xml:space="preserve"> René </w:t>
                                     </w:r>
+                                    <w:proofErr w:type="spellStart"/>
                                     <w:r>
                                       <w:rPr>
                                         <w:rFonts w:cstheme="minorHAnsi"/>
@@ -433,19 +434,9 @@
                                         <w:szCs w:val="20"/>
                                         <w:lang w:val="sv-SE"/>
                                       </w:rPr>
-                                      <w:t xml:space="preserve"> Ni</w:t>
+                                      <w:t>Niendorf</w:t>
                                     </w:r>
-                                    <w:r>
-                                      <w:rPr>
-                                        <w:rFonts w:cstheme="minorHAnsi"/>
-                                        <w:bCs/>
-                                        <w:color w:val="FFFFFF" w:themeColor="background1"/>
-                                        <w:spacing w:val="60"/>
-                                        <w:szCs w:val="20"/>
-                                        <w:lang w:val="sv-SE"/>
-                                      </w:rPr>
-                                      <w:t>endorf</w:t>
-                                    </w:r>
+                                    <w:proofErr w:type="spellEnd"/>
                                     <w:r>
                                       <w:rPr>
                                         <w:rFonts w:cstheme="minorHAnsi"/>
@@ -805,8 +796,33 @@
                                         <w:rFonts w:cstheme="minorHAnsi"/>
                                         <w:color w:val="FFFFFF" w:themeColor="background1"/>
                                       </w:rPr>
-                                      <w:t>This document serves as an introduction and instruction for usage of the Andriod application ChalmersOnTheGo</w:t>
+                                      <w:t xml:space="preserve">This document serves as an introduction and instruction for usage of the </w:t>
                                     </w:r>
+                                    <w:proofErr w:type="spellStart"/>
+                                    <w:r>
+                                      <w:rPr>
+                                        <w:rFonts w:cstheme="minorHAnsi"/>
+                                        <w:color w:val="FFFFFF" w:themeColor="background1"/>
+                                      </w:rPr>
+                                      <w:t>Andriod</w:t>
+                                    </w:r>
+                                    <w:proofErr w:type="spellEnd"/>
+                                    <w:r>
+                                      <w:rPr>
+                                        <w:rFonts w:cstheme="minorHAnsi"/>
+                                        <w:color w:val="FFFFFF" w:themeColor="background1"/>
+                                      </w:rPr>
+                                      <w:t xml:space="preserve"> application </w:t>
+                                    </w:r>
+                                    <w:proofErr w:type="spellStart"/>
+                                    <w:r>
+                                      <w:rPr>
+                                        <w:rFonts w:cstheme="minorHAnsi"/>
+                                        <w:color w:val="FFFFFF" w:themeColor="background1"/>
+                                      </w:rPr>
+                                      <w:t>ChalmersOnTheGo</w:t>
+                                    </w:r>
+                                    <w:proofErr w:type="spellEnd"/>
                                     <w:r>
                                       <w:rPr>
                                         <w:rFonts w:cstheme="minorHAnsi"/>
@@ -1035,6 +1051,7 @@
                                         <w:szCs w:val="52"/>
                                       </w:rPr>
                                     </w:pPr>
+                                    <w:proofErr w:type="spellStart"/>
                                     <w:r>
                                       <w:rPr>
                                         <w:rFonts w:asciiTheme="minorHAnsi" w:eastAsiaTheme="majorEastAsia" w:hAnsiTheme="minorHAnsi" w:cstheme="minorHAnsi"/>
@@ -1042,7 +1059,17 @@
                                         <w:sz w:val="72"/>
                                         <w:szCs w:val="52"/>
                                       </w:rPr>
-                                      <w:t>User Manual</w:t>
+                                      <w:t>User</w:t>
+                                    </w:r>
+                                    <w:proofErr w:type="spellEnd"/>
+                                    <w:r>
+                                      <w:rPr>
+                                        <w:rFonts w:asciiTheme="minorHAnsi" w:eastAsiaTheme="majorEastAsia" w:hAnsiTheme="minorHAnsi" w:cstheme="minorHAnsi"/>
+                                        <w:color w:val="FFFFFF" w:themeColor="background1"/>
+                                        <w:sz w:val="72"/>
+                                        <w:szCs w:val="52"/>
+                                      </w:rPr>
+                                      <w:t xml:space="preserve"> Manual</w:t>
                                     </w:r>
                                   </w:p>
                                 </w:sdtContent>
@@ -1384,8 +1411,47 @@
                                   <w:rPr>
                                     <w:color w:val="FF0000"/>
                                   </w:rPr>
-                                  <w:t>For ChalmersOnTheGo 1.0 and Android X.X.X.</w:t>
+                                  <w:t>F</w:t>
                                 </w:r>
+                                <w:r>
+                                  <w:rPr>
+                                    <w:color w:val="FF0000"/>
+                                  </w:rPr>
+                                  <w:t xml:space="preserve">or </w:t>
+                                </w:r>
+                                <w:proofErr w:type="spellStart"/>
+                                <w:r>
+                                  <w:rPr>
+                                    <w:color w:val="FF0000"/>
+                                  </w:rPr>
+                                  <w:t>ChalmersOnTheGo</w:t>
+                                </w:r>
+                                <w:proofErr w:type="spellEnd"/>
+                                <w:r>
+                                  <w:rPr>
+                                    <w:color w:val="FF0000"/>
+                                  </w:rPr>
+                                  <w:t xml:space="preserve"> 1.0, Jelly Bean</w:t>
+                                </w:r>
+                                <w:r>
+                                  <w:rPr>
+                                    <w:color w:val="FF0000"/>
+                                  </w:rPr>
+                                  <w:t xml:space="preserve"> </w:t>
+                                </w:r>
+                                <w:r>
+                                  <w:rPr>
+                                    <w:color w:val="FF0000"/>
+                                  </w:rPr>
+                                  <w:t>4.0 and API 16</w:t>
+                                </w:r>
+                              </w:p>
+                              <w:p>
+                                <w:pPr>
+                                  <w:rPr>
+                                    <w:color w:val="FF0000"/>
+                                  </w:rPr>
+                                </w:pPr>
                               </w:p>
                             </w:txbxContent>
                           </wps:txbx>
@@ -1403,6 +1469,10 @@
               </mc:Choice>
               <mc:Fallback>
                 <w:pict>
+                  <v:shapetype id="_x0000_t202" coordsize="21600,21600" o:spt="202" path="m0,0l0,21600,21600,21600,21600,0xe">
+                    <v:stroke joinstyle="miter"/>
+                    <v:path gradientshapeok="t" o:connecttype="rect"/>
+                  </v:shapetype>
                   <v:shape id="Textruta 6" o:spid="_x0000_s1030" type="#_x0000_t202" style="position:absolute;margin-left:-35.95pt;margin-top:400.5pt;width:342pt;height:27pt;z-index:251671552;visibility:visible;mso-wrap-style:square;mso-wrap-distance-left:9pt;mso-wrap-distance-top:0;mso-wrap-distance-right:9pt;mso-wrap-distance-bottom:0;mso-position-horizontal:absolute;mso-position-horizontal-relative:text;mso-position-vertical:absolute;mso-position-vertical-relative:text;v-text-anchor:top" o:gfxdata="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" filled="f" stroked="f">
                     <v:textbox>
                       <w:txbxContent>
@@ -1412,12 +1482,17 @@
                               <w:color w:val="FF0000"/>
                             </w:rPr>
                           </w:pPr>
-                          <w:bookmarkStart w:id="1" w:name="_GoBack"/>
                           <w:r>
                             <w:rPr>
                               <w:color w:val="FF0000"/>
                             </w:rPr>
-                            <w:t xml:space="preserve">For </w:t>
+                            <w:t>F</w:t>
+                          </w:r>
+                          <w:r>
+                            <w:rPr>
+                              <w:color w:val="FF0000"/>
+                            </w:rPr>
+                            <w:t xml:space="preserve">or </w:t>
                           </w:r>
                           <w:proofErr w:type="spellStart"/>
                           <w:r>
@@ -1431,24 +1506,28 @@
                             <w:rPr>
                               <w:color w:val="FF0000"/>
                             </w:rPr>
-                            <w:t xml:space="preserve"> 1.0 and Android </w:t>
+                            <w:t xml:space="preserve"> 1.0, Jelly Bean</w:t>
                           </w:r>
-                          <w:proofErr w:type="spellStart"/>
                           <w:r>
                             <w:rPr>
                               <w:color w:val="FF0000"/>
                             </w:rPr>
-                            <w:t>X.X.X</w:t>
+                            <w:t xml:space="preserve"> </w:t>
                           </w:r>
-                          <w:proofErr w:type="spellEnd"/>
                           <w:r>
                             <w:rPr>
                               <w:color w:val="FF0000"/>
                             </w:rPr>
-                            <w:t>.</w:t>
+                            <w:t>4.0 and API 16</w:t>
                           </w:r>
                         </w:p>
-                        <w:bookmarkEnd w:id="1"/>
+                        <w:p>
+                          <w:pPr>
+                            <w:rPr>
+                              <w:color w:val="FF0000"/>
+                            </w:rPr>
+                          </w:pPr>
+                        </w:p>
                       </w:txbxContent>
                     </v:textbox>
                     <w10:wrap type="square"/>
@@ -1475,9 +1554,21 @@
       <w:pPr>
         <w:pStyle w:val="Rubrik"/>
       </w:pPr>
+      <w:commentRangeStart w:id="0"/>
       <w:r>
         <w:lastRenderedPageBreak/>
         <w:t>User Manual</w:t>
+      </w:r>
+      <w:commentRangeEnd w:id="0"/>
+      <w:r>
+        <w:rPr>
+          <w:rStyle w:val="Kommentarsreferens"/>
+          <w:rFonts w:asciiTheme="minorHAnsi" w:eastAsiaTheme="minorEastAsia" w:hAnsiTheme="minorHAnsi" w:cstheme="minorBidi"/>
+          <w:color w:val="auto"/>
+          <w:spacing w:val="0"/>
+          <w:kern w:val="0"/>
+        </w:rPr>
+        <w:commentReference w:id="0"/>
       </w:r>
     </w:p>
     <w:sdt>
@@ -1508,8 +1599,21 @@
             <w:pStyle w:val="Innehllsfrteckningsrubrik"/>
           </w:pPr>
           <w:r>
-            <w:t>Table of Contents</w:t>
-          </w:r>
+            <w:t xml:space="preserve">Table </w:t>
+          </w:r>
+          <w:proofErr w:type="spellStart"/>
+          <w:r>
+            <w:t>of</w:t>
+          </w:r>
+          <w:proofErr w:type="spellEnd"/>
+          <w:r>
+            <w:t xml:space="preserve"> </w:t>
+          </w:r>
+          <w:proofErr w:type="spellStart"/>
+          <w:r>
+            <w:t>Contents</w:t>
+          </w:r>
+          <w:proofErr w:type="spellEnd"/>
         </w:p>
         <w:p>
           <w:pPr>
@@ -1868,21 +1972,298 @@
             <w:fldChar w:fldCharType="end"/>
           </w:r>
         </w:p>
-        <w:bookmarkStart w:id="0" w:name="_GoBack" w:displacedByCustomXml="next"/>
-        <w:bookmarkEnd w:id="0" w:displacedByCustomXml="next"/>
       </w:sdtContent>
     </w:sdt>
     <w:p>
       <w:pPr>
-        <w:pStyle w:val="Liststycke"/>
-        <w:numPr>
-          <w:ilvl w:val="0"/>
-          <w:numId w:val="2"/>
-        </w:numPr>
+        <w:pStyle w:val="Rubrik1"/>
+      </w:pPr>
+      <w:bookmarkStart w:id="1" w:name="_Toc230684488"/>
+      <w:commentRangeStart w:id="2"/>
+      <w:r>
+        <w:t xml:space="preserve">What is </w:t>
+      </w:r>
+      <w:proofErr w:type="spellStart"/>
+      <w:r>
+        <w:t>ChalmersOnTheGo</w:t>
+      </w:r>
+      <w:proofErr w:type="spellEnd"/>
+      <w:r>
+        <w:t>?</w:t>
+      </w:r>
+      <w:bookmarkEnd w:id="1"/>
+      <w:commentRangeEnd w:id="2"/>
+      <w:r>
+        <w:rPr>
+          <w:rStyle w:val="Kommentarsreferens"/>
+          <w:rFonts w:asciiTheme="minorHAnsi" w:eastAsiaTheme="minorEastAsia" w:hAnsiTheme="minorHAnsi" w:cstheme="minorBidi"/>
+          <w:b w:val="0"/>
+          <w:bCs w:val="0"/>
+          <w:color w:val="auto"/>
+        </w:rPr>
+        <w:commentReference w:id="2"/>
+      </w:r>
+    </w:p>
+    <w:p>
+      <w:proofErr w:type="gramStart"/>
+      <w:r>
+        <w:t>Short introduction to your app</w:t>
+      </w:r>
+      <w:proofErr w:type="gramEnd"/>
+      <w:r>
+        <w:t xml:space="preserve">, </w:t>
+      </w:r>
+      <w:proofErr w:type="gramStart"/>
+      <w:r>
+        <w:t>highlight features and such</w:t>
+      </w:r>
+      <w:proofErr w:type="gramEnd"/>
+    </w:p>
+    <w:p>
+      <w:bookmarkStart w:id="3" w:name="_GoBack"/>
+      <w:bookmarkEnd w:id="3"/>
+    </w:p>
+    <w:p>
+      <w:r>
+        <w:t>Will contain information below, among other things:</w:t>
+      </w:r>
+    </w:p>
+    <w:p>
+      <w:r>
+        <w:t>•</w:t>
+      </w:r>
+      <w:r>
+        <w:tab/>
+        <w:t>Search for a location on the map</w:t>
+      </w:r>
+    </w:p>
+    <w:p>
+      <w:r>
+        <w:t>•</w:t>
+      </w:r>
+      <w:r>
+        <w:tab/>
+        <w:t>Get suggestions when searching for locations</w:t>
+      </w:r>
+    </w:p>
+    <w:p>
+      <w:r>
+        <w:t>•</w:t>
+      </w:r>
+      <w:r>
+        <w:tab/>
+        <w:t>Have the searched location marked on the map</w:t>
+      </w:r>
+    </w:p>
+    <w:p>
+      <w:r>
+        <w:t>•</w:t>
+      </w:r>
+      <w:r>
+        <w:tab/>
+        <w:t>Have your own location marked</w:t>
+      </w:r>
+    </w:p>
+    <w:p>
+      <w:r>
+        <w:t>•</w:t>
+      </w:r>
+      <w:r>
+        <w:tab/>
+      </w:r>
+      <w:proofErr w:type="gramStart"/>
+      <w:r>
+        <w:t>Be</w:t>
+      </w:r>
+      <w:proofErr w:type="gramEnd"/>
+      <w:r>
+        <w:t xml:space="preserve"> able to switch between night mode and day mode</w:t>
+      </w:r>
+    </w:p>
+    <w:p>
+      <w:r>
+        <w:t>•</w:t>
+      </w:r>
+      <w:r>
+        <w:tab/>
+      </w:r>
+      <w:proofErr w:type="gramStart"/>
+      <w:r>
+        <w:t>Be</w:t>
+      </w:r>
+      <w:proofErr w:type="gramEnd"/>
+      <w:r>
+        <w:t xml:space="preserve"> able to switch between different layers on the map</w:t>
+      </w:r>
+    </w:p>
+    <w:p>
+      <w:r>
+        <w:t>•</w:t>
+      </w:r>
+      <w:r>
+        <w:tab/>
+        <w:t>Have the marked location display relevant information</w:t>
+      </w:r>
+    </w:p>
+    <w:p>
+      <w:r>
+        <w:t>•</w:t>
+      </w:r>
+      <w:r>
+        <w:tab/>
+        <w:t>Have the shortest path from the current position to the marked location printed</w:t>
+      </w:r>
+    </w:p>
+    <w:p>
+      <w:pPr>
+        <w:pStyle w:val="Rubrik1"/>
+      </w:pPr>
+      <w:bookmarkStart w:id="4" w:name="_Toc230684489"/>
+      <w:commentRangeStart w:id="5"/>
+      <w:r>
+        <w:t>Requirements</w:t>
+      </w:r>
+      <w:bookmarkEnd w:id="4"/>
+      <w:commentRangeEnd w:id="5"/>
+      <w:r>
+        <w:rPr>
+          <w:rStyle w:val="Kommentarsreferens"/>
+          <w:rFonts w:asciiTheme="minorHAnsi" w:eastAsiaTheme="minorEastAsia" w:hAnsiTheme="minorHAnsi" w:cstheme="minorBidi"/>
+          <w:b w:val="0"/>
+          <w:bCs w:val="0"/>
+          <w:color w:val="auto"/>
+        </w:rPr>
+        <w:commentReference w:id="5"/>
+      </w:r>
+    </w:p>
+    <w:p>
+      <w:r>
+        <w:t>Jelly B</w:t>
+      </w:r>
+      <w:r>
+        <w:t>ean 4.0, API 16</w:t>
+      </w:r>
+    </w:p>
+    <w:p>
+      <w:pPr>
+        <w:pStyle w:val="Rubrik1"/>
+      </w:pPr>
+      <w:bookmarkStart w:id="6" w:name="_Toc230684490"/>
+      <w:commentRangeStart w:id="7"/>
+      <w:r>
+        <w:t>How to install</w:t>
+      </w:r>
+      <w:bookmarkEnd w:id="6"/>
+      <w:r>
+        <w:t xml:space="preserve"> on </w:t>
+      </w:r>
+      <w:r>
+        <w:t>your</w:t>
+      </w:r>
+      <w:r>
+        <w:t xml:space="preserve"> smartphone</w:t>
+      </w:r>
+      <w:commentRangeEnd w:id="7"/>
+      <w:r>
+        <w:rPr>
+          <w:rStyle w:val="Kommentarsreferens"/>
+          <w:rFonts w:asciiTheme="minorHAnsi" w:eastAsiaTheme="minorEastAsia" w:hAnsiTheme="minorHAnsi" w:cstheme="minorBidi"/>
+          <w:b w:val="0"/>
+          <w:bCs w:val="0"/>
+          <w:color w:val="auto"/>
+        </w:rPr>
+        <w:commentReference w:id="7"/>
+      </w:r>
+    </w:p>
+    <w:p>
+      <w:r>
+        <w:t xml:space="preserve">1. </w:t>
+      </w:r>
+      <w:r>
+        <w:t>Download the ZIP-file containing the app</w:t>
+      </w:r>
+    </w:p>
+    <w:p>
+      <w:r>
+        <w:t xml:space="preserve">2. </w:t>
+      </w:r>
+      <w:r>
+        <w:t>Unzip</w:t>
+      </w:r>
+    </w:p>
+    <w:p>
+      <w:r>
+        <w:t xml:space="preserve">3. </w:t>
+      </w:r>
+      <w:r>
+        <w:t>Double click the .</w:t>
+      </w:r>
+      <w:proofErr w:type="spellStart"/>
+      <w:r>
+        <w:t>apk</w:t>
+      </w:r>
+      <w:proofErr w:type="spellEnd"/>
+      <w:r>
+        <w:t xml:space="preserve"> file to install</w:t>
+      </w:r>
+    </w:p>
+    <w:p>
+      <w:pPr>
+        <w:pStyle w:val="Rubrik1"/>
+      </w:pPr>
+      <w:bookmarkStart w:id="8" w:name="_Toc230684491"/>
+      <w:commentRangeStart w:id="9"/>
+      <w:r>
+        <w:t>How to use</w:t>
+      </w:r>
+      <w:bookmarkEnd w:id="8"/>
+      <w:commentRangeEnd w:id="9"/>
+      <w:r>
+        <w:rPr>
+          <w:rStyle w:val="Kommentarsreferens"/>
+          <w:rFonts w:asciiTheme="minorHAnsi" w:eastAsiaTheme="minorEastAsia" w:hAnsiTheme="minorHAnsi" w:cstheme="minorBidi"/>
+          <w:b w:val="0"/>
+          <w:bCs w:val="0"/>
+          <w:color w:val="auto"/>
+        </w:rPr>
+        <w:commentReference w:id="9"/>
+      </w:r>
+    </w:p>
+    <w:p>
+      <w:r>
+        <w:t>When you have installed the app and opened it, your own location will be marked on the application’s map. You can search for locations via the search window, either with complete location name or by parts of a name, resulting in different matching locations being suggested. Furthermore, you can search for a specific room type, such as computer room or group room, and thereby getting suggestions for all such rooms. When you have chosen a location, it will be marked on the application’s map. When a location is marked, you can click on the marked location, receiving a popup window containing the name and floor of the location. When you click on the info window, the shortest path from your current position to the marked location will be printed. In addition, you can switch between night mode and day mode using the left-most menu button on the screen. The modes contain different aspects of Chalmers; the day mode features lecture halls, group room and such study focused sites, whereas the night mode features the different pub locations.</w:t>
+      </w:r>
+    </w:p>
+    <w:sectPr>
+      <w:headerReference w:type="default" r:id="rId12"/>
+      <w:footerReference w:type="even" r:id="rId13"/>
+      <w:footerReference w:type="default" r:id="rId14"/>
+      <w:pgSz w:w="11900" w:h="16840"/>
+      <w:pgMar w:top="1417" w:right="1417" w:bottom="1417" w:left="1417" w:header="708" w:footer="708" w:gutter="0"/>
+      <w:cols w:space="708"/>
+      <w:titlePg/>
+      <w:docGrid w:linePitch="360"/>
+    </w:sectPr>
+  </w:body>
+</w:document>
+</file>
+
+<file path=word/comments.xml><?xml version="1.0" encoding="utf-8"?>
+<w:comments xmlns:wpc="http://schemas.microsoft.com/office/word/2010/wordprocessingCanvas" xmlns:mo="http://schemas.microsoft.com/office/mac/office/2008/main" xmlns:mc="http://schemas.openxmlformats.org/markup-compatibility/2006" xmlns:mv="urn:schemas-microsoft-com:mac:vml" xmlns:o="urn:schemas-microsoft-com:office:office" xmlns:r="http://schemas.openxmlformats.org/officeDocument/2006/relationships" xmlns:m="http://schemas.openxmlformats.org/officeDocument/2006/math" xmlns:v="urn:schemas-microsoft-com:vml" xmlns:wp14="http://schemas.microsoft.com/office/word/2010/wordprocessingDrawing" xmlns:wp="http://schemas.openxmlformats.org/drawingml/2006/wordprocessingDrawing" xmlns:w10="urn:schemas-microsoft-com:office:word" xmlns:w="http://schemas.openxmlformats.org/wordprocessingml/2006/main" xmlns:w14="http://schemas.microsoft.com/office/word/2010/wordml" xmlns:wpg="http://schemas.microsoft.com/office/word/2010/wordprocessingGroup" xmlns:wpi="http://schemas.microsoft.com/office/word/2010/wordprocessingInk" xmlns:wne="http://schemas.microsoft.com/office/word/2006/wordml" xmlns:wps="http://schemas.microsoft.com/office/word/2010/wordprocessingShape" mc:Ignorable="w14 wp14">
+  <w:comment w:id="0" w:author="Sofie Peters" w:date="2013-05-22T11:49:00Z" w:initials="SP">
+    <w:p>
+      <w:pPr>
+        <w:ind w:left="360"/>
         <w:rPr>
           <w:lang w:val="en-US"/>
         </w:rPr>
       </w:pPr>
+      <w:r>
+        <w:rPr>
+          <w:rStyle w:val="Kommentarsreferens"/>
+        </w:rPr>
+        <w:annotationRef/>
+      </w:r>
       <w:r>
         <w:rPr>
           <w:lang w:val="en-US"/>
@@ -1914,185 +2295,86 @@
     </w:p>
     <w:p>
       <w:pPr>
-        <w:pStyle w:val="Rubrik1"/>
+        <w:pStyle w:val="Kommentarer"/>
       </w:pPr>
-      <w:bookmarkStart w:id="1" w:name="_Toc230684488"/>
-      <w:r>
-        <w:t>What is ChalmersOnTheGo?</w:t>
-      </w:r>
-      <w:bookmarkEnd w:id="1"/>
     </w:p>
-    <w:p>
-      <w:r>
-        <w:t>Short introduction to your app, highlight features and such</w:t>
-      </w:r>
-    </w:p>
-    <w:p/>
-    <w:p>
-      <w:r>
-        <w:t>Will contain information below, among other things:</w:t>
-      </w:r>
-    </w:p>
-    <w:p>
-      <w:r>
-        <w:t>•</w:t>
-      </w:r>
-      <w:r>
-        <w:tab/>
-        <w:t>Search for a location on the map</w:t>
-      </w:r>
-    </w:p>
-    <w:p>
-      <w:r>
-        <w:t>•</w:t>
-      </w:r>
-      <w:r>
-        <w:tab/>
-        <w:t>Get suggestions when searching for locations</w:t>
-      </w:r>
-    </w:p>
-    <w:p>
-      <w:r>
-        <w:t>•</w:t>
-      </w:r>
-      <w:r>
-        <w:tab/>
-        <w:t>Have the searched location marked on the map</w:t>
-      </w:r>
-    </w:p>
-    <w:p>
-      <w:r>
-        <w:t>•</w:t>
-      </w:r>
-      <w:r>
-        <w:tab/>
-        <w:t>Have your own location marked</w:t>
-      </w:r>
-    </w:p>
-    <w:p>
-      <w:r>
-        <w:t>•</w:t>
-      </w:r>
-      <w:r>
-        <w:tab/>
-        <w:t>Be able to switch between night mode and day mode</w:t>
-      </w:r>
-    </w:p>
-    <w:p>
-      <w:r>
-        <w:t>•</w:t>
-      </w:r>
-      <w:r>
-        <w:tab/>
-        <w:t>Be able to switch between different layers on the map</w:t>
-      </w:r>
-    </w:p>
-    <w:p>
-      <w:r>
-        <w:t>•</w:t>
-      </w:r>
-      <w:r>
-        <w:tab/>
-        <w:t>Have the marked location display relevant information</w:t>
-      </w:r>
-    </w:p>
-    <w:p>
-      <w:r>
-        <w:t>•</w:t>
-      </w:r>
-      <w:r>
-        <w:tab/>
-        <w:t>Have the shortest path from the current position to the marked location printed</w:t>
-      </w:r>
-    </w:p>
+  </w:comment>
+  <w:comment w:id="2" w:author="Sofie Peters" w:date="2013-05-22T09:08:00Z" w:initials="SP">
     <w:p>
       <w:pPr>
-        <w:pStyle w:val="Rubrik1"/>
+        <w:pStyle w:val="Kommentarer"/>
       </w:pPr>
-      <w:bookmarkStart w:id="2" w:name="_Toc230684489"/>
-      <w:r>
-        <w:t>Requirements</w:t>
-      </w:r>
-      <w:bookmarkEnd w:id="2"/>
+      <w:r>
+        <w:rPr>
+          <w:rStyle w:val="Kommentarsreferens"/>
+        </w:rPr>
+        <w:annotationRef/>
+      </w:r>
+      <w:r>
+        <w:t>Write when we know all features</w:t>
+      </w:r>
     </w:p>
-    <w:p>
-      <w:r>
-        <w:t>Functionality required in device</w:t>
-      </w:r>
-    </w:p>
-    <w:p/>
-    <w:p>
-      <w:r>
-        <w:t>Minimal requirement for the app to run nicely (example describe wanted model or “p</w:t>
-      </w:r>
-      <w:r>
-        <w:t>hone noolder than 1 year” etc….</w:t>
-      </w:r>
-    </w:p>
+  </w:comment>
+  <w:comment w:id="5" w:author="Sofie Peters" w:date="2013-05-22T09:17:00Z" w:initials="SP">
     <w:p>
       <w:pPr>
-        <w:pStyle w:val="Rubrik1"/>
+        <w:pStyle w:val="Kommentarer"/>
       </w:pPr>
-      <w:bookmarkStart w:id="3" w:name="_Toc230684490"/>
-      <w:r>
-        <w:t>How to install</w:t>
-      </w:r>
-      <w:bookmarkEnd w:id="3"/>
+      <w:r>
+        <w:rPr>
+          <w:rStyle w:val="Kommentarsreferens"/>
+        </w:rPr>
+        <w:annotationRef/>
+      </w:r>
+      <w:r>
+        <w:t>Check at end</w:t>
+      </w:r>
     </w:p>
-    <w:p>
-      <w:r>
-        <w:t>1.</w:t>
-      </w:r>
-      <w:r>
-        <w:tab/>
-        <w:t>Download the ZIP-file containing the app</w:t>
-      </w:r>
-    </w:p>
-    <w:p>
-      <w:r>
-        <w:t>2.</w:t>
-      </w:r>
-      <w:r>
-        <w:tab/>
-        <w:t>Unzip</w:t>
-      </w:r>
-    </w:p>
-    <w:p>
-      <w:r>
-        <w:t>3.</w:t>
-      </w:r>
-      <w:r>
-        <w:tab/>
-        <w:t>Double click the .apk file to install</w:t>
-      </w:r>
-    </w:p>
+  </w:comment>
+  <w:comment w:id="7" w:author="Sofie Peters" w:date="2013-05-22T10:13:00Z" w:initials="SP">
     <w:p>
       <w:pPr>
-        <w:pStyle w:val="Rubrik1"/>
+        <w:pStyle w:val="Kommentarer"/>
       </w:pPr>
-      <w:bookmarkStart w:id="4" w:name="_Toc230684491"/>
-      <w:r>
-        <w:t>How to use</w:t>
-      </w:r>
-      <w:bookmarkEnd w:id="4"/>
+      <w:r>
+        <w:rPr>
+          <w:rStyle w:val="Kommentarsreferens"/>
+        </w:rPr>
+        <w:annotationRef/>
+      </w:r>
+      <w:r>
+        <w:t>Check that this Is true</w:t>
+      </w:r>
+      <w:r>
+        <w:t xml:space="preserve">. Someone </w:t>
+      </w:r>
+      <w:proofErr w:type="spellStart"/>
+      <w:r>
+        <w:t>whould</w:t>
+      </w:r>
+      <w:proofErr w:type="spellEnd"/>
+      <w:r>
+        <w:t xml:space="preserve"> test installing without cable!!!</w:t>
+      </w:r>
     </w:p>
+  </w:comment>
+  <w:comment w:id="9" w:author="Sofie Peters" w:date="2013-05-22T09:16:00Z" w:initials="SP">
     <w:p>
-      <w:r>
-        <w:t>When you have installed the app and opened it, your own location will be marked on the application’s map. You can search for locations via the search window, either with complete location name or by parts of a name, resulting in different matching locations being suggested. Furthermore, you can search for a specific room type, such as computer room or group room, and thereby getting suggestions for all such rooms. When you have chosen a location, it will be marked on the application’s map. When a location is marked, you can click on the marked location, receiving a popup window containing the name and floor of the location. When you click on the info window, the shortest path from your current position to the marked location will be printed. In addition, you can switch between night mode and day mode using the left-most menu button on the screen. The modes contain different aspects of Chalmers; the day mode features lecture halls, group room and such study focused sites, whereas the night mode features the different pub locations.</w:t>
+      <w:pPr>
+        <w:pStyle w:val="Kommentarer"/>
+      </w:pPr>
+      <w:r>
+        <w:rPr>
+          <w:rStyle w:val="Kommentarsreferens"/>
+        </w:rPr>
+        <w:annotationRef/>
+      </w:r>
+      <w:r>
+        <w:t>Do when done with app</w:t>
       </w:r>
     </w:p>
-    <w:sectPr>
-      <w:headerReference w:type="default" r:id="rId11"/>
-      <w:footerReference w:type="even" r:id="rId12"/>
-      <w:footerReference w:type="default" r:id="rId13"/>
-      <w:pgSz w:w="11900" w:h="16840"/>
-      <w:pgMar w:top="1417" w:right="1417" w:bottom="1417" w:left="1417" w:header="708" w:footer="708" w:gutter="0"/>
-      <w:cols w:space="708"/>
-      <w:titlePg/>
-      <w:docGrid w:linePitch="360"/>
-    </w:sectPr>
-  </w:body>
-</w:document>
+  </w:comment>
+</w:comments>
 </file>
 
 <file path=word/endnotes.xml><?xml version="1.0" encoding="utf-8"?>
@@ -2231,6 +2513,7 @@
         <w:b/>
       </w:rPr>
     </w:pPr>
+    <w:proofErr w:type="spellStart"/>
     <w:r>
       <w:rPr>
         <w:b/>
@@ -2243,6 +2526,7 @@
       </w:rPr>
       <w:t>halmersOnTheGo</w:t>
     </w:r>
+    <w:proofErr w:type="spellEnd"/>
     <w:r>
       <w:rPr>
         <w:b/>
@@ -3440,6 +3724,37 @@
       <w:lang w:val="sv-SE"/>
     </w:rPr>
   </w:style>
+  <w:style w:type="paragraph" w:styleId="Kommentarsmne">
+    <w:name w:val="annotation subject"/>
+    <w:basedOn w:val="Kommentarer"/>
+    <w:next w:val="Kommentarer"/>
+    <w:link w:val="KommentarsmneChar"/>
+    <w:uiPriority w:val="99"/>
+    <w:semiHidden/>
+    <w:unhideWhenUsed/>
+    <w:rsid w:val="00011A37"/>
+    <w:rPr>
+      <w:b/>
+      <w:bCs/>
+      <w:sz w:val="20"/>
+      <w:szCs w:val="20"/>
+    </w:rPr>
+  </w:style>
+  <w:style w:type="character" w:customStyle="1" w:styleId="KommentarsmneChar">
+    <w:name w:val="Kommentarsämne Char"/>
+    <w:basedOn w:val="KommentarerChar"/>
+    <w:link w:val="Kommentarsmne"/>
+    <w:uiPriority w:val="99"/>
+    <w:semiHidden/>
+    <w:rsid w:val="00011A37"/>
+    <w:rPr>
+      <w:b/>
+      <w:bCs/>
+      <w:sz w:val="20"/>
+      <w:szCs w:val="20"/>
+      <w:lang w:val="en-GB"/>
+    </w:rPr>
+  </w:style>
 </w:styles>
 </file>
 
@@ -4400,6 +4715,37 @@
     </w:pPr>
     <w:rPr>
       <w:lang w:val="sv-SE"/>
+    </w:rPr>
+  </w:style>
+  <w:style w:type="paragraph" w:styleId="Kommentarsmne">
+    <w:name w:val="annotation subject"/>
+    <w:basedOn w:val="Kommentarer"/>
+    <w:next w:val="Kommentarer"/>
+    <w:link w:val="KommentarsmneChar"/>
+    <w:uiPriority w:val="99"/>
+    <w:semiHidden/>
+    <w:unhideWhenUsed/>
+    <w:rsid w:val="00011A37"/>
+    <w:rPr>
+      <w:b/>
+      <w:bCs/>
+      <w:sz w:val="20"/>
+      <w:szCs w:val="20"/>
+    </w:rPr>
+  </w:style>
+  <w:style w:type="character" w:customStyle="1" w:styleId="KommentarsmneChar">
+    <w:name w:val="Kommentarsämne Char"/>
+    <w:basedOn w:val="KommentarerChar"/>
+    <w:link w:val="Kommentarsmne"/>
+    <w:uiPriority w:val="99"/>
+    <w:semiHidden/>
+    <w:rsid w:val="00011A37"/>
+    <w:rPr>
+      <w:b/>
+      <w:bCs/>
+      <w:sz w:val="20"/>
+      <w:szCs w:val="20"/>
+      <w:lang w:val="en-GB"/>
     </w:rPr>
   </w:style>
 </w:styles>
@@ -4746,7 +5092,7 @@
 </file>
 
 <file path=customXml/itemProps2.xml><?xml version="1.0" encoding="utf-8"?>
-<ds:datastoreItem xmlns:ds="http://schemas.openxmlformats.org/officeDocument/2006/customXml" ds:itemID="{84D3E703-7734-AC47-94D8-97FC4B8EA78E}">
+<ds:datastoreItem xmlns:ds="http://schemas.openxmlformats.org/officeDocument/2006/customXml" ds:itemID="{6DCB4DF7-7EB9-5941-B181-6FB69E374EC1}">
   <ds:schemaRefs>
     <ds:schemaRef ds:uri="http://schemas.openxmlformats.org/officeDocument/2006/bibliography"/>
   </ds:schemaRefs>

</xml_diff>

<commit_message>
Added revised doc, update of arbetsdagbok.
</commit_message>
<xml_diff>
--- a/Release doc/User Manual.docx
+++ b/Release doc/User Manual.docx
@@ -12,12 +12,11 @@
           <w:kern w:val="28"/>
           <w:sz w:val="52"/>
           <w:szCs w:val="52"/>
-          <w:lang w:val="sv-SE"/>
         </w:rPr>
         <mc:AlternateContent>
           <mc:Choice Requires="wps">
             <w:drawing>
-              <wp:anchor distT="0" distB="0" distL="114300" distR="114300" simplePos="0" relativeHeight="251667456" behindDoc="0" locked="0" layoutInCell="1" allowOverlap="1" wp14:anchorId="55B8E937" wp14:editId="31D7CEF4">
+              <wp:anchor distT="0" distB="0" distL="114300" distR="114300" simplePos="0" relativeHeight="251673600" behindDoc="0" locked="0" layoutInCell="1" allowOverlap="1" wp14:anchorId="4FEA5D27" wp14:editId="6D047409">
                 <wp:simplePos x="0" y="0"/>
                 <wp:positionH relativeFrom="column">
                   <wp:posOffset>-571500</wp:posOffset>
@@ -28,7 +27,7 @@
                 <wp:extent cx="6972300" cy="342900"/>
                 <wp:effectExtent l="0" t="0" r="0" b="12700"/>
                 <wp:wrapSquare wrapText="bothSides"/>
-                <wp:docPr id="3" name="Textruta 3"/>
+                <wp:docPr id="5" name="Textruta 5"/>
                 <wp:cNvGraphicFramePr/>
                 <a:graphic xmlns:a="http://schemas.openxmlformats.org/drawingml/2006/main">
                   <a:graphicData uri="http://schemas.microsoft.com/office/word/2010/wordprocessingShape">
@@ -115,7 +114,48 @@
                                 <w:sz w:val="22"/>
                                 <w:szCs w:val="22"/>
                               </w:rPr>
-                              <w:t>Chalmers University of Technology, 2013-05-20</w:t>
+                              <w:t xml:space="preserve">Chalmers University of Technology, </w:t>
+                            </w:r>
+                            <w:r>
+                              <w:rPr>
+                                <w:color w:val="FFFFFF" w:themeColor="background1"/>
+                                <w:sz w:val="22"/>
+                                <w:szCs w:val="22"/>
+                              </w:rPr>
+                              <w:fldChar w:fldCharType="begin"/>
+                            </w:r>
+                            <w:r>
+                              <w:rPr>
+                                <w:color w:val="FFFFFF" w:themeColor="background1"/>
+                                <w:sz w:val="22"/>
+                                <w:szCs w:val="22"/>
+                              </w:rPr>
+                              <w:instrText xml:space="preserve"> TIME \@ "dd.MM.yyyy" </w:instrText>
+                            </w:r>
+                            <w:r>
+                              <w:rPr>
+                                <w:color w:val="FFFFFF" w:themeColor="background1"/>
+                                <w:sz w:val="22"/>
+                                <w:szCs w:val="22"/>
+                              </w:rPr>
+                              <w:fldChar w:fldCharType="separate"/>
+                            </w:r>
+                            <w:r>
+                              <w:rPr>
+                                <w:noProof/>
+                                <w:color w:val="FFFFFF" w:themeColor="background1"/>
+                                <w:sz w:val="22"/>
+                                <w:szCs w:val="22"/>
+                              </w:rPr>
+                              <w:t>23.05.2013</w:t>
+                            </w:r>
+                            <w:r>
+                              <w:rPr>
+                                <w:color w:val="FFFFFF" w:themeColor="background1"/>
+                                <w:sz w:val="22"/>
+                                <w:szCs w:val="22"/>
+                              </w:rPr>
+                              <w:fldChar w:fldCharType="end"/>
                             </w:r>
                           </w:p>
                         </w:txbxContent>
@@ -144,7 +184,7 @@
                 <v:stroke joinstyle="miter"/>
                 <v:path gradientshapeok="t" o:connecttype="rect"/>
               </v:shapetype>
-              <v:shape id="Textruta 3" o:spid="_x0000_s1026" type="#_x0000_t202" style="position:absolute;margin-left:-44.95pt;margin-top:-44.95pt;width:549pt;height:27pt;z-index:251667456;visibility:visible;mso-wrap-style:square;mso-width-percent:0;mso-height-percent:0;mso-wrap-distance-left:9pt;mso-wrap-distance-top:0;mso-wrap-distance-right:9pt;mso-wrap-distance-bottom:0;mso-position-horizontal:absolute;mso-position-horizontal-relative:text;mso-position-vertical:absolute;mso-position-vertical-relative:text;mso-width-percent:0;mso-height-percent:0;mso-width-relative:margin;mso-height-relative:margin;v-text-anchor:top" o:gfxdata="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" filled="f" stroked="f">
+              <v:shape id="Textruta 5" o:spid="_x0000_s1026" type="#_x0000_t202" style="position:absolute;margin-left:-44.95pt;margin-top:-44.95pt;width:549pt;height:27pt;z-index:251673600;visibility:visible;mso-wrap-style:square;mso-width-percent:0;mso-height-percent:0;mso-wrap-distance-left:9pt;mso-wrap-distance-top:0;mso-wrap-distance-right:9pt;mso-wrap-distance-bottom:0;mso-position-horizontal:absolute;mso-position-horizontal-relative:text;mso-position-vertical:absolute;mso-position-vertical-relative:text;mso-width-percent:0;mso-height-percent:0;mso-width-relative:margin;mso-height-relative:margin;v-text-anchor:top" o:gfxdata="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" filled="f" stroked="f">
                 <v:textbox>
                   <w:txbxContent>
                     <w:p>
@@ -193,7 +233,48 @@
                           <w:sz w:val="22"/>
                           <w:szCs w:val="22"/>
                         </w:rPr>
-                        <w:t>Chalmers University of Technology, 2013-05-20</w:t>
+                        <w:t xml:space="preserve">Chalmers University of Technology, </w:t>
+                      </w:r>
+                      <w:r>
+                        <w:rPr>
+                          <w:color w:val="FFFFFF" w:themeColor="background1"/>
+                          <w:sz w:val="22"/>
+                          <w:szCs w:val="22"/>
+                        </w:rPr>
+                        <w:fldChar w:fldCharType="begin"/>
+                      </w:r>
+                      <w:r>
+                        <w:rPr>
+                          <w:color w:val="FFFFFF" w:themeColor="background1"/>
+                          <w:sz w:val="22"/>
+                          <w:szCs w:val="22"/>
+                        </w:rPr>
+                        <w:instrText xml:space="preserve"> TIME \@ "dd.MM.yyyy" </w:instrText>
+                      </w:r>
+                      <w:r>
+                        <w:rPr>
+                          <w:color w:val="FFFFFF" w:themeColor="background1"/>
+                          <w:sz w:val="22"/>
+                          <w:szCs w:val="22"/>
+                        </w:rPr>
+                        <w:fldChar w:fldCharType="separate"/>
+                      </w:r>
+                      <w:r>
+                        <w:rPr>
+                          <w:noProof/>
+                          <w:color w:val="FFFFFF" w:themeColor="background1"/>
+                          <w:sz w:val="22"/>
+                          <w:szCs w:val="22"/>
+                        </w:rPr>
+                        <w:t>23.05.2013</w:t>
+                      </w:r>
+                      <w:r>
+                        <w:rPr>
+                          <w:color w:val="FFFFFF" w:themeColor="background1"/>
+                          <w:sz w:val="22"/>
+                          <w:szCs w:val="22"/>
+                        </w:rPr>
+                        <w:fldChar w:fldCharType="end"/>
                       </w:r>
                     </w:p>
                   </w:txbxContent>
@@ -224,6 +305,8 @@
         </w:rPr>
       </w:sdtEndPr>
       <w:sdtContent>
+        <w:bookmarkStart w:id="0" w:name="_GoBack" w:displacedByCustomXml="prev"/>
+        <w:bookmarkEnd w:id="0" w:displacedByCustomXml="prev"/>
         <w:p>
           <w:r>
             <w:rPr>
@@ -384,15 +467,7 @@
                                         <w:szCs w:val="20"/>
                                         <w:lang w:val="sv-SE"/>
                                       </w:rPr>
-                                      <w:t xml:space="preserve">Fredrik Einarsson </w:t>
-                                    </w:r>
-                                    <w:r>
-                                      <w:rPr>
-                                        <w:rFonts w:ascii="Wingdings" w:hAnsi="Wingdings"/>
-                                        <w:color w:val="FFFFFF" w:themeColor="background1"/>
-                                        <w:lang w:val="sv-SE" w:eastAsia="ja-JP"/>
-                                      </w:rPr>
-                                      <w:t></w:t>
+                                      <w:t>Fredrik Einarsson</w:t>
                                     </w:r>
                                     <w:r>
                                       <w:rPr>
@@ -403,15 +478,7 @@
                                         <w:szCs w:val="20"/>
                                         <w:lang w:val="sv-SE"/>
                                       </w:rPr>
-                                      <w:t xml:space="preserve"> Niklas Johansson </w:t>
-                                    </w:r>
-                                    <w:r>
-                                      <w:rPr>
-                                        <w:rFonts w:ascii="Wingdings" w:hAnsi="Wingdings"/>
-                                        <w:color w:val="FFFFFF" w:themeColor="background1"/>
-                                        <w:lang w:val="sv-SE" w:eastAsia="ja-JP"/>
-                                      </w:rPr>
-                                      <w:t></w:t>
+                                      <w:t xml:space="preserve"> -</w:t>
                                     </w:r>
                                     <w:r>
                                       <w:rPr>
@@ -422,9 +489,8 @@
                                         <w:szCs w:val="20"/>
                                         <w:lang w:val="sv-SE"/>
                                       </w:rPr>
-                                      <w:t xml:space="preserve"> René </w:t>
+                                      <w:t xml:space="preserve"> Niklas Johansson</w:t>
                                     </w:r>
-                                    <w:proofErr w:type="spellStart"/>
                                     <w:r>
                                       <w:rPr>
                                         <w:rFonts w:cstheme="minorHAnsi"/>
@@ -434,9 +500,8 @@
                                         <w:szCs w:val="20"/>
                                         <w:lang w:val="sv-SE"/>
                                       </w:rPr>
-                                      <w:t>Niendorf</w:t>
+                                      <w:t xml:space="preserve"> -</w:t>
                                     </w:r>
-                                    <w:proofErr w:type="spellEnd"/>
                                     <w:r>
                                       <w:rPr>
                                         <w:rFonts w:cstheme="minorHAnsi"/>
@@ -446,7 +511,7 @@
                                         <w:szCs w:val="20"/>
                                         <w:lang w:val="sv-SE"/>
                                       </w:rPr>
-                                      <w:t xml:space="preserve"> </w:t>
+                                      <w:t xml:space="preserve"> René Niendorf </w:t>
                                     </w:r>
                                     <w:r>
                                       <w:rPr>
@@ -458,15 +523,18 @@
                                         <w:lang w:val="sv-SE"/>
                                       </w:rPr>
                                       <w:br/>
-                                      <w:t xml:space="preserve">Anders Nordin </w:t>
+                                      <w:t>Anders Nordin</w:t>
                                     </w:r>
                                     <w:r>
                                       <w:rPr>
-                                        <w:rFonts w:ascii="Wingdings" w:hAnsi="Wingdings"/>
+                                        <w:rFonts w:cstheme="minorHAnsi"/>
+                                        <w:bCs/>
                                         <w:color w:val="FFFFFF" w:themeColor="background1"/>
-                                        <w:lang w:val="sv-SE" w:eastAsia="ja-JP"/>
+                                        <w:spacing w:val="60"/>
+                                        <w:szCs w:val="20"/>
+                                        <w:lang w:val="sv-SE"/>
                                       </w:rPr>
-                                      <w:t></w:t>
+                                      <w:t xml:space="preserve"> -</w:t>
                                     </w:r>
                                     <w:r>
                                       <w:rPr>
@@ -554,15 +622,7 @@
                                   <w:szCs w:val="20"/>
                                   <w:lang w:val="sv-SE"/>
                                 </w:rPr>
-                                <w:t xml:space="preserve">Fredrik Einarsson </w:t>
-                              </w:r>
-                              <w:r>
-                                <w:rPr>
-                                  <w:rFonts w:ascii="Wingdings" w:hAnsi="Wingdings"/>
-                                  <w:color w:val="FFFFFF" w:themeColor="background1"/>
-                                  <w:lang w:val="sv-SE" w:eastAsia="ja-JP"/>
-                                </w:rPr>
-                                <w:t></w:t>
+                                <w:t>Fredrik Einarsson</w:t>
                               </w:r>
                               <w:r>
                                 <w:rPr>
@@ -573,15 +633,7 @@
                                   <w:szCs w:val="20"/>
                                   <w:lang w:val="sv-SE"/>
                                 </w:rPr>
-                                <w:t xml:space="preserve"> Niklas Johansson </w:t>
-                              </w:r>
-                              <w:r>
-                                <w:rPr>
-                                  <w:rFonts w:ascii="Wingdings" w:hAnsi="Wingdings"/>
-                                  <w:color w:val="FFFFFF" w:themeColor="background1"/>
-                                  <w:lang w:val="sv-SE" w:eastAsia="ja-JP"/>
-                                </w:rPr>
-                                <w:t></w:t>
+                                <w:t xml:space="preserve"> -</w:t>
                               </w:r>
                               <w:r>
                                 <w:rPr>
@@ -592,7 +644,7 @@
                                   <w:szCs w:val="20"/>
                                   <w:lang w:val="sv-SE"/>
                                 </w:rPr>
-                                <w:t xml:space="preserve"> René</w:t>
+                                <w:t xml:space="preserve"> Niklas Johansson</w:t>
                               </w:r>
                               <w:r>
                                 <w:rPr>
@@ -603,7 +655,7 @@
                                   <w:szCs w:val="20"/>
                                   <w:lang w:val="sv-SE"/>
                                 </w:rPr>
-                                <w:t xml:space="preserve"> Ni</w:t>
+                                <w:t xml:space="preserve"> -</w:t>
                               </w:r>
                               <w:r>
                                 <w:rPr>
@@ -614,18 +666,7 @@
                                   <w:szCs w:val="20"/>
                                   <w:lang w:val="sv-SE"/>
                                 </w:rPr>
-                                <w:t>endorf</w:t>
-                              </w:r>
-                              <w:r>
-                                <w:rPr>
-                                  <w:rFonts w:cstheme="minorHAnsi"/>
-                                  <w:bCs/>
-                                  <w:color w:val="FFFFFF" w:themeColor="background1"/>
-                                  <w:spacing w:val="60"/>
-                                  <w:szCs w:val="20"/>
-                                  <w:lang w:val="sv-SE"/>
-                                </w:rPr>
-                                <w:t xml:space="preserve"> </w:t>
+                                <w:t xml:space="preserve"> René Niendorf </w:t>
                               </w:r>
                               <w:r>
                                 <w:rPr>
@@ -637,15 +678,18 @@
                                   <w:lang w:val="sv-SE"/>
                                 </w:rPr>
                                 <w:br/>
-                                <w:t xml:space="preserve">Anders Nordin </w:t>
+                                <w:t>Anders Nordin</w:t>
                               </w:r>
                               <w:r>
                                 <w:rPr>
-                                  <w:rFonts w:ascii="Wingdings" w:hAnsi="Wingdings"/>
+                                  <w:rFonts w:cstheme="minorHAnsi"/>
+                                  <w:bCs/>
                                   <w:color w:val="FFFFFF" w:themeColor="background1"/>
-                                  <w:lang w:val="sv-SE" w:eastAsia="ja-JP"/>
+                                  <w:spacing w:val="60"/>
+                                  <w:szCs w:val="20"/>
+                                  <w:lang w:val="sv-SE"/>
                                 </w:rPr>
-                                <w:t></w:t>
+                                <w:t xml:space="preserve"> -</w:t>
                               </w:r>
                               <w:r>
                                 <w:rPr>
@@ -796,39 +840,7 @@
                                         <w:rFonts w:cstheme="minorHAnsi"/>
                                         <w:color w:val="FFFFFF" w:themeColor="background1"/>
                                       </w:rPr>
-                                      <w:t xml:space="preserve">This document serves as an introduction and instruction for usage of the </w:t>
-                                    </w:r>
-                                    <w:proofErr w:type="spellStart"/>
-                                    <w:r>
-                                      <w:rPr>
-                                        <w:rFonts w:cstheme="minorHAnsi"/>
-                                        <w:color w:val="FFFFFF" w:themeColor="background1"/>
-                                      </w:rPr>
-                                      <w:t>Andriod</w:t>
-                                    </w:r>
-                                    <w:proofErr w:type="spellEnd"/>
-                                    <w:r>
-                                      <w:rPr>
-                                        <w:rFonts w:cstheme="minorHAnsi"/>
-                                        <w:color w:val="FFFFFF" w:themeColor="background1"/>
-                                      </w:rPr>
-                                      <w:t xml:space="preserve"> application </w:t>
-                                    </w:r>
-                                    <w:proofErr w:type="spellStart"/>
-                                    <w:r>
-                                      <w:rPr>
-                                        <w:rFonts w:cstheme="minorHAnsi"/>
-                                        <w:color w:val="FFFFFF" w:themeColor="background1"/>
-                                      </w:rPr>
-                                      <w:t>ChalmersOnTheGo</w:t>
-                                    </w:r>
-                                    <w:proofErr w:type="spellEnd"/>
-                                    <w:r>
-                                      <w:rPr>
-                                        <w:rFonts w:cstheme="minorHAnsi"/>
-                                        <w:color w:val="FFFFFF" w:themeColor="background1"/>
-                                      </w:rPr>
-                                      <w:t xml:space="preserve"> – a map over the Chalmers area.</w:t>
+                                      <w:t>This document serves as an introduction and instruction for usage of the Andriod application ChalmersOnTheGo – a map over the Chalmers area.</w:t>
                                     </w:r>
                                   </w:p>
                                 </w:sdtContent>
@@ -1051,7 +1063,6 @@
                                         <w:szCs w:val="52"/>
                                       </w:rPr>
                                     </w:pPr>
-                                    <w:proofErr w:type="spellStart"/>
                                     <w:r>
                                       <w:rPr>
                                         <w:rFonts w:asciiTheme="minorHAnsi" w:eastAsiaTheme="majorEastAsia" w:hAnsiTheme="minorHAnsi" w:cstheme="minorHAnsi"/>
@@ -1059,17 +1070,7 @@
                                         <w:sz w:val="72"/>
                                         <w:szCs w:val="52"/>
                                       </w:rPr>
-                                      <w:t>User</w:t>
-                                    </w:r>
-                                    <w:proofErr w:type="spellEnd"/>
-                                    <w:r>
-                                      <w:rPr>
-                                        <w:rFonts w:asciiTheme="minorHAnsi" w:eastAsiaTheme="majorEastAsia" w:hAnsiTheme="minorHAnsi" w:cstheme="minorHAnsi"/>
-                                        <w:color w:val="FFFFFF" w:themeColor="background1"/>
-                                        <w:sz w:val="72"/>
-                                        <w:szCs w:val="52"/>
-                                      </w:rPr>
-                                      <w:t xml:space="preserve"> Manual</w:t>
+                                      <w:t>User Manual</w:t>
                                     </w:r>
                                   </w:p>
                                 </w:sdtContent>
@@ -1404,52 +1405,20 @@
                               <w:p>
                                 <w:pPr>
                                   <w:rPr>
-                                    <w:color w:val="FF0000"/>
+                                    <w:color w:val="FFFFFF" w:themeColor="background1"/>
                                   </w:rPr>
                                 </w:pPr>
                                 <w:r>
                                   <w:rPr>
-                                    <w:color w:val="FF0000"/>
+                                    <w:color w:val="FFFFFF" w:themeColor="background1"/>
                                   </w:rPr>
-                                  <w:t>F</w:t>
-                                </w:r>
-                                <w:r>
-                                  <w:rPr>
-                                    <w:color w:val="FF0000"/>
-                                  </w:rPr>
-                                  <w:t xml:space="preserve">or </w:t>
-                                </w:r>
-                                <w:proofErr w:type="spellStart"/>
-                                <w:r>
-                                  <w:rPr>
-                                    <w:color w:val="FF0000"/>
-                                  </w:rPr>
-                                  <w:t>ChalmersOnTheGo</w:t>
-                                </w:r>
-                                <w:proofErr w:type="spellEnd"/>
-                                <w:r>
-                                  <w:rPr>
-                                    <w:color w:val="FF0000"/>
-                                  </w:rPr>
-                                  <w:t xml:space="preserve"> 1.0, Jelly Bean</w:t>
-                                </w:r>
-                                <w:r>
-                                  <w:rPr>
-                                    <w:color w:val="FF0000"/>
-                                  </w:rPr>
-                                  <w:t xml:space="preserve"> </w:t>
-                                </w:r>
-                                <w:r>
-                                  <w:rPr>
-                                    <w:color w:val="FF0000"/>
-                                  </w:rPr>
-                                  <w:t>4.0 and API 16</w:t>
+                                  <w:t>For ChalmersOnTheGo 1.0, Jelly Bean 4.0 and API 16</w:t>
                                 </w:r>
                               </w:p>
                               <w:p>
                                 <w:pPr>
                                   <w:rPr>
-                                    <w:color w:val="FF0000"/>
+                                    <w:color w:val="FFFFFF" w:themeColor="background1"/>
                                   </w:rPr>
                                 </w:pPr>
                               </w:p>
@@ -1479,52 +1448,20 @@
                         <w:p>
                           <w:pPr>
                             <w:rPr>
-                              <w:color w:val="FF0000"/>
+                              <w:color w:val="FFFFFF" w:themeColor="background1"/>
                             </w:rPr>
                           </w:pPr>
                           <w:r>
                             <w:rPr>
-                              <w:color w:val="FF0000"/>
+                              <w:color w:val="FFFFFF" w:themeColor="background1"/>
                             </w:rPr>
-                            <w:t>F</w:t>
-                          </w:r>
-                          <w:r>
-                            <w:rPr>
-                              <w:color w:val="FF0000"/>
-                            </w:rPr>
-                            <w:t xml:space="preserve">or </w:t>
-                          </w:r>
-                          <w:proofErr w:type="spellStart"/>
-                          <w:r>
-                            <w:rPr>
-                              <w:color w:val="FF0000"/>
-                            </w:rPr>
-                            <w:t>ChalmersOnTheGo</w:t>
-                          </w:r>
-                          <w:proofErr w:type="spellEnd"/>
-                          <w:r>
-                            <w:rPr>
-                              <w:color w:val="FF0000"/>
-                            </w:rPr>
-                            <w:t xml:space="preserve"> 1.0, Jelly Bean</w:t>
-                          </w:r>
-                          <w:r>
-                            <w:rPr>
-                              <w:color w:val="FF0000"/>
-                            </w:rPr>
-                            <w:t xml:space="preserve"> </w:t>
-                          </w:r>
-                          <w:r>
-                            <w:rPr>
-                              <w:color w:val="FF0000"/>
-                            </w:rPr>
-                            <w:t>4.0 and API 16</w:t>
+                            <w:t>For ChalmersOnTheGo 1.0, Jelly Bean 4.0 and API 16</w:t>
                           </w:r>
                         </w:p>
                         <w:p>
                           <w:pPr>
                             <w:rPr>
-                              <w:color w:val="FF0000"/>
+                              <w:color w:val="FFFFFF" w:themeColor="background1"/>
                             </w:rPr>
                           </w:pPr>
                         </w:p>
@@ -1554,12 +1491,12 @@
       <w:pPr>
         <w:pStyle w:val="Rubrik"/>
       </w:pPr>
-      <w:commentRangeStart w:id="0"/>
+      <w:commentRangeStart w:id="1"/>
       <w:r>
         <w:lastRenderedPageBreak/>
         <w:t>User Manual</w:t>
       </w:r>
-      <w:commentRangeEnd w:id="0"/>
+      <w:commentRangeEnd w:id="1"/>
       <w:r>
         <w:rPr>
           <w:rStyle w:val="Kommentarsreferens"/>
@@ -1568,7 +1505,7 @@
           <w:spacing w:val="0"/>
           <w:kern w:val="0"/>
         </w:rPr>
-        <w:commentReference w:id="0"/>
+        <w:commentReference w:id="1"/>
       </w:r>
     </w:p>
     <w:sdt>
@@ -1599,21 +1536,8 @@
             <w:pStyle w:val="Innehllsfrteckningsrubrik"/>
           </w:pPr>
           <w:r>
-            <w:t xml:space="preserve">Table </w:t>
-          </w:r>
-          <w:proofErr w:type="spellStart"/>
-          <w:r>
-            <w:t>of</w:t>
-          </w:r>
-          <w:proofErr w:type="spellEnd"/>
-          <w:r>
-            <w:t xml:space="preserve"> </w:t>
-          </w:r>
-          <w:proofErr w:type="spellStart"/>
-          <w:r>
-            <w:t>Contents</w:t>
-          </w:r>
-          <w:proofErr w:type="spellEnd"/>
+            <w:t>Table of Contents</w:t>
+          </w:r>
         </w:p>
         <w:p>
           <w:pPr>
@@ -1978,21 +1902,13 @@
       <w:pPr>
         <w:pStyle w:val="Rubrik1"/>
       </w:pPr>
-      <w:bookmarkStart w:id="1" w:name="_Toc230684488"/>
-      <w:commentRangeStart w:id="2"/>
-      <w:r>
-        <w:t xml:space="preserve">What is </w:t>
-      </w:r>
-      <w:proofErr w:type="spellStart"/>
-      <w:r>
-        <w:t>ChalmersOnTheGo</w:t>
-      </w:r>
-      <w:proofErr w:type="spellEnd"/>
-      <w:r>
-        <w:t>?</w:t>
-      </w:r>
-      <w:bookmarkEnd w:id="1"/>
-      <w:commentRangeEnd w:id="2"/>
+      <w:bookmarkStart w:id="2" w:name="_Toc230684488"/>
+      <w:commentRangeStart w:id="3"/>
+      <w:r>
+        <w:t>What is ChalmersOnTheGo?</w:t>
+      </w:r>
+      <w:bookmarkEnd w:id="2"/>
+      <w:commentRangeEnd w:id="3"/>
       <w:r>
         <w:rPr>
           <w:rStyle w:val="Kommentarsreferens"/>
@@ -2001,7 +1917,7 @@
           <w:bCs w:val="0"/>
           <w:color w:val="auto"/>
         </w:rPr>
-        <w:commentReference w:id="2"/>
+        <w:commentReference w:id="3"/>
       </w:r>
     </w:p>
     <w:p>
@@ -2019,10 +1935,7 @@
       </w:r>
       <w:proofErr w:type="gramEnd"/>
     </w:p>
-    <w:p>
-      <w:bookmarkStart w:id="3" w:name="_GoBack"/>
-      <w:bookmarkEnd w:id="3"/>
-    </w:p>
+    <w:p/>
     <w:p>
       <w:r>
         <w:t>Will contain information below, among other things:</w:t>
@@ -2196,15 +2109,7 @@
         <w:t xml:space="preserve">3. </w:t>
       </w:r>
       <w:r>
-        <w:t>Double click the .</w:t>
-      </w:r>
-      <w:proofErr w:type="spellStart"/>
-      <w:r>
-        <w:t>apk</w:t>
-      </w:r>
-      <w:proofErr w:type="spellEnd"/>
-      <w:r>
-        <w:t xml:space="preserve"> file to install</w:t>
+        <w:t>Double click the .apk file to install</w:t>
       </w:r>
     </w:p>
     <w:p>
@@ -2250,7 +2155,7 @@
 
 <file path=word/comments.xml><?xml version="1.0" encoding="utf-8"?>
 <w:comments xmlns:wpc="http://schemas.microsoft.com/office/word/2010/wordprocessingCanvas" xmlns:mo="http://schemas.microsoft.com/office/mac/office/2008/main" xmlns:mc="http://schemas.openxmlformats.org/markup-compatibility/2006" xmlns:mv="urn:schemas-microsoft-com:mac:vml" xmlns:o="urn:schemas-microsoft-com:office:office" xmlns:r="http://schemas.openxmlformats.org/officeDocument/2006/relationships" xmlns:m="http://schemas.openxmlformats.org/officeDocument/2006/math" xmlns:v="urn:schemas-microsoft-com:vml" xmlns:wp14="http://schemas.microsoft.com/office/word/2010/wordprocessingDrawing" xmlns:wp="http://schemas.openxmlformats.org/drawingml/2006/wordprocessingDrawing" xmlns:w10="urn:schemas-microsoft-com:office:word" xmlns:w="http://schemas.openxmlformats.org/wordprocessingml/2006/main" xmlns:w14="http://schemas.microsoft.com/office/word/2010/wordml" xmlns:wpg="http://schemas.microsoft.com/office/word/2010/wordprocessingGroup" xmlns:wpi="http://schemas.microsoft.com/office/word/2010/wordprocessingInk" xmlns:wne="http://schemas.microsoft.com/office/word/2006/wordml" xmlns:wps="http://schemas.microsoft.com/office/word/2010/wordprocessingShape" mc:Ignorable="w14 wp14">
-  <w:comment w:id="0" w:author="Sofie Peters" w:date="2013-05-22T11:49:00Z" w:initials="SP">
+  <w:comment w:id="1" w:author="Sofie Peters" w:date="2013-05-22T11:49:00Z" w:initials="SP">
     <w:p>
       <w:pPr>
         <w:ind w:left="360"/>
@@ -2299,7 +2204,7 @@
       </w:pPr>
     </w:p>
   </w:comment>
-  <w:comment w:id="2" w:author="Sofie Peters" w:date="2013-05-22T09:08:00Z" w:initials="SP">
+  <w:comment w:id="3" w:author="Sofie Peters" w:date="2013-05-22T09:08:00Z" w:initials="SP">
     <w:p>
       <w:pPr>
         <w:pStyle w:val="Kommentarer"/>
@@ -2346,15 +2251,7 @@
         <w:t>Check that this Is true</w:t>
       </w:r>
       <w:r>
-        <w:t xml:space="preserve">. Someone </w:t>
-      </w:r>
-      <w:proofErr w:type="spellStart"/>
-      <w:r>
-        <w:t>whould</w:t>
-      </w:r>
-      <w:proofErr w:type="spellEnd"/>
-      <w:r>
-        <w:t xml:space="preserve"> test installing without cable!!!</w:t>
+        <w:t>. Someone whould test installing without cable!!!</w:t>
       </w:r>
     </w:p>
   </w:comment>
@@ -2513,7 +2410,6 @@
         <w:b/>
       </w:rPr>
     </w:pPr>
-    <w:proofErr w:type="spellStart"/>
     <w:r>
       <w:rPr>
         <w:b/>
@@ -2526,7 +2422,6 @@
       </w:rPr>
       <w:t>halmersOnTheGo</w:t>
     </w:r>
-    <w:proofErr w:type="spellEnd"/>
     <w:r>
       <w:rPr>
         <w:b/>
@@ -5071,8 +4966,8 @@
 <CoverPageProperties xmlns="http://schemas.microsoft.com/office/2006/coverPageProps">
   <PublishDate/>
   <Abstract>This document serves as an introduction and instruction for usage of the Andriod application ChalmersOnTheGo – a map over the Chalmers area.</Abstract>
-  <CompanyAddress>Fredrik Einarsson  Niklas Johansson  René Niendorf 
-Anders Nordin  Sofie Peters</CompanyAddress>
+  <CompanyAddress>Fredrik Einarsson - Niklas Johansson - René Niendorf 
+Anders Nordin - Sofie Peters</CompanyAddress>
   <CompanyPhone/>
   <CompanyFax/>
   <CompanyEmail/>
@@ -5092,7 +4987,7 @@
 </file>
 
 <file path=customXml/itemProps2.xml><?xml version="1.0" encoding="utf-8"?>
-<ds:datastoreItem xmlns:ds="http://schemas.openxmlformats.org/officeDocument/2006/customXml" ds:itemID="{6DCB4DF7-7EB9-5941-B181-6FB69E374EC1}">
+<ds:datastoreItem xmlns:ds="http://schemas.openxmlformats.org/officeDocument/2006/customXml" ds:itemID="{9C933D74-6B2F-524C-BB58-7B8847FA6833}">
   <ds:schemaRefs>
     <ds:schemaRef ds:uri="http://schemas.openxmlformats.org/officeDocument/2006/bibliography"/>
   </ds:schemaRefs>

</xml_diff>

<commit_message>
Added final User Manual. Ready for check by others.
</commit_message>
<xml_diff>
--- a/Release doc/User Manual.docx
+++ b/Release doc/User Manual.docx
@@ -147,7 +147,7 @@
                                 <w:sz w:val="22"/>
                                 <w:szCs w:val="22"/>
                               </w:rPr>
-                              <w:t>23.05.2013</w:t>
+                              <w:t>26.05.2013</w:t>
                             </w:r>
                             <w:r>
                               <w:rPr>
@@ -266,7 +266,7 @@
                           <w:sz w:val="22"/>
                           <w:szCs w:val="22"/>
                         </w:rPr>
-                        <w:t>23.05.2013</w:t>
+                        <w:t>26.05.2013</w:t>
                       </w:r>
                       <w:r>
                         <w:rPr>
@@ -305,13 +305,10 @@
         </w:rPr>
       </w:sdtEndPr>
       <w:sdtContent>
-        <w:bookmarkStart w:id="0" w:name="_GoBack" w:displacedByCustomXml="prev"/>
-        <w:bookmarkEnd w:id="0" w:displacedByCustomXml="prev"/>
         <w:p>
           <w:r>
             <w:rPr>
               <w:noProof/>
-              <w:lang w:val="sv-SE"/>
             </w:rPr>
             <mc:AlternateContent>
               <mc:Choice Requires="wps">
@@ -383,7 +380,6 @@
           <w:r>
             <w:rPr>
               <w:noProof/>
-              <w:lang w:val="sv-SE"/>
             </w:rPr>
             <mc:AlternateContent>
               <mc:Choice Requires="wps">
@@ -444,7 +440,6 @@
                                   <w:dataBinding w:prefixMappings="xmlns:ns0='http://schemas.microsoft.com/office/2006/coverPageProps'" w:xpath="/ns0:CoverPageProperties[1]/ns0:CompanyAddress[1]" w:storeItemID="{55AF091B-3C7A-41E3-B477-F2FDAA23CFDA}"/>
                                   <w:text w:multiLine="1"/>
                                 </w:sdtPr>
-                                <w:sdtEndPr/>
                                 <w:sdtContent>
                                   <w:p>
                                     <w:pPr>
@@ -467,8 +462,9 @@
                                         <w:szCs w:val="20"/>
                                         <w:lang w:val="sv-SE"/>
                                       </w:rPr>
-                                      <w:t>Fredrik Einarsson</w:t>
+                                      <w:t xml:space="preserve">Fredrik Einarsson - Niklas Johansson - René </w:t>
                                     </w:r>
+                                    <w:proofErr w:type="spellStart"/>
                                     <w:r>
                                       <w:rPr>
                                         <w:rFonts w:cstheme="minorHAnsi"/>
@@ -478,8 +474,9 @@
                                         <w:szCs w:val="20"/>
                                         <w:lang w:val="sv-SE"/>
                                       </w:rPr>
-                                      <w:t xml:space="preserve"> -</w:t>
+                                      <w:t>Niendorf</w:t>
                                     </w:r>
+                                    <w:proofErr w:type="spellEnd"/>
                                     <w:r>
                                       <w:rPr>
                                         <w:rFonts w:cstheme="minorHAnsi"/>
@@ -489,29 +486,7 @@
                                         <w:szCs w:val="20"/>
                                         <w:lang w:val="sv-SE"/>
                                       </w:rPr>
-                                      <w:t xml:space="preserve"> Niklas Johansson</w:t>
-                                    </w:r>
-                                    <w:r>
-                                      <w:rPr>
-                                        <w:rFonts w:cstheme="minorHAnsi"/>
-                                        <w:bCs/>
-                                        <w:color w:val="FFFFFF" w:themeColor="background1"/>
-                                        <w:spacing w:val="60"/>
-                                        <w:szCs w:val="20"/>
-                                        <w:lang w:val="sv-SE"/>
-                                      </w:rPr>
-                                      <w:t xml:space="preserve"> -</w:t>
-                                    </w:r>
-                                    <w:r>
-                                      <w:rPr>
-                                        <w:rFonts w:cstheme="minorHAnsi"/>
-                                        <w:bCs/>
-                                        <w:color w:val="FFFFFF" w:themeColor="background1"/>
-                                        <w:spacing w:val="60"/>
-                                        <w:szCs w:val="20"/>
-                                        <w:lang w:val="sv-SE"/>
-                                      </w:rPr>
-                                      <w:t xml:space="preserve"> René Niendorf </w:t>
+                                      <w:t xml:space="preserve"> </w:t>
                                     </w:r>
                                     <w:r>
                                       <w:rPr>
@@ -523,29 +498,7 @@
                                         <w:lang w:val="sv-SE"/>
                                       </w:rPr>
                                       <w:br/>
-                                      <w:t>Anders Nordin</w:t>
-                                    </w:r>
-                                    <w:r>
-                                      <w:rPr>
-                                        <w:rFonts w:cstheme="minorHAnsi"/>
-                                        <w:bCs/>
-                                        <w:color w:val="FFFFFF" w:themeColor="background1"/>
-                                        <w:spacing w:val="60"/>
-                                        <w:szCs w:val="20"/>
-                                        <w:lang w:val="sv-SE"/>
-                                      </w:rPr>
-                                      <w:t xml:space="preserve"> -</w:t>
-                                    </w:r>
-                                    <w:r>
-                                      <w:rPr>
-                                        <w:rFonts w:cstheme="minorHAnsi"/>
-                                        <w:bCs/>
-                                        <w:color w:val="FFFFFF" w:themeColor="background1"/>
-                                        <w:spacing w:val="60"/>
-                                        <w:szCs w:val="20"/>
-                                        <w:lang w:val="sv-SE"/>
-                                      </w:rPr>
-                                      <w:t xml:space="preserve"> Sofie Peters</w:t>
+                                      <w:t>Anders Nordin - Sofie Peters</w:t>
                                     </w:r>
                                   </w:p>
                                 </w:sdtContent>
@@ -730,7 +683,6 @@
           <w:r>
             <w:rPr>
               <w:noProof/>
-              <w:lang w:val="sv-SE"/>
             </w:rPr>
             <mc:AlternateContent>
               <mc:Choice Requires="wps">
@@ -790,7 +742,6 @@
                                   <w:dataBinding w:prefixMappings="xmlns:ns0='http://schemas.openxmlformats.org/package/2006/metadata/core-properties' xmlns:ns1='http://purl.org/dc/elements/1.1/'" w:xpath="/ns0:coreProperties[1]/ns1:creator[1]" w:storeItemID="{6C3C8BC8-F283-45AE-878A-BAB7291924A1}"/>
                                   <w:text/>
                                 </w:sdtPr>
-                                <w:sdtEndPr/>
                                 <w:sdtContent>
                                   <w:p>
                                     <w:pPr>
@@ -825,7 +776,6 @@
                                   <w:dataBinding w:prefixMappings="xmlns:ns0='http://schemas.microsoft.com/office/2006/coverPageProps'" w:xpath="/ns0:CoverPageProperties[1]/ns0:Abstract[1]" w:storeItemID="{55AF091B-3C7A-41E3-B477-F2FDAA23CFDA}"/>
                                   <w:text/>
                                 </w:sdtPr>
-                                <w:sdtEndPr/>
                                 <w:sdtContent>
                                   <w:p>
                                     <w:pPr>
@@ -840,7 +790,39 @@
                                         <w:rFonts w:cstheme="minorHAnsi"/>
                                         <w:color w:val="FFFFFF" w:themeColor="background1"/>
                                       </w:rPr>
-                                      <w:t>This document serves as an introduction and instruction for usage of the Andriod application ChalmersOnTheGo – a map over the Chalmers area.</w:t>
+                                      <w:t xml:space="preserve">This document serves as an introduction and instruction for usage of the </w:t>
+                                    </w:r>
+                                    <w:proofErr w:type="spellStart"/>
+                                    <w:r>
+                                      <w:rPr>
+                                        <w:rFonts w:cstheme="minorHAnsi"/>
+                                        <w:color w:val="FFFFFF" w:themeColor="background1"/>
+                                      </w:rPr>
+                                      <w:t>Andriod</w:t>
+                                    </w:r>
+                                    <w:proofErr w:type="spellEnd"/>
+                                    <w:r>
+                                      <w:rPr>
+                                        <w:rFonts w:cstheme="minorHAnsi"/>
+                                        <w:color w:val="FFFFFF" w:themeColor="background1"/>
+                                      </w:rPr>
+                                      <w:t xml:space="preserve"> application </w:t>
+                                    </w:r>
+                                    <w:proofErr w:type="spellStart"/>
+                                    <w:r>
+                                      <w:rPr>
+                                        <w:rFonts w:cstheme="minorHAnsi"/>
+                                        <w:color w:val="FFFFFF" w:themeColor="background1"/>
+                                      </w:rPr>
+                                      <w:t>ChalmersOnTheGo</w:t>
+                                    </w:r>
+                                    <w:proofErr w:type="spellEnd"/>
+                                    <w:r>
+                                      <w:rPr>
+                                        <w:rFonts w:cstheme="minorHAnsi"/>
+                                        <w:color w:val="FFFFFF" w:themeColor="background1"/>
+                                      </w:rPr>
+                                      <w:t xml:space="preserve"> – an interactive map over the Chalmers area.</w:t>
                                     </w:r>
                                   </w:p>
                                 </w:sdtContent>
@@ -880,7 +862,6 @@
                             <w:dataBinding w:prefixMappings="xmlns:ns0='http://schemas.openxmlformats.org/package/2006/metadata/core-properties' xmlns:ns1='http://purl.org/dc/elements/1.1/'" w:xpath="/ns0:coreProperties[1]/ns1:creator[1]" w:storeItemID="{6C3C8BC8-F283-45AE-878A-BAB7291924A1}"/>
                             <w:text/>
                           </w:sdtPr>
-                          <w:sdtEndPr/>
                           <w:sdtContent>
                             <w:p>
                               <w:pPr>
@@ -915,7 +896,6 @@
                             <w:dataBinding w:prefixMappings="xmlns:ns0='http://schemas.microsoft.com/office/2006/coverPageProps'" w:xpath="/ns0:CoverPageProperties[1]/ns0:Abstract[1]" w:storeItemID="{55AF091B-3C7A-41E3-B477-F2FDAA23CFDA}"/>
                             <w:text/>
                           </w:sdtPr>
-                          <w:sdtEndPr/>
                           <w:sdtContent>
                             <w:p>
                               <w:pPr>
@@ -962,7 +942,7 @@
                                   <w:rFonts w:cstheme="minorHAnsi"/>
                                   <w:color w:val="FFFFFF" w:themeColor="background1"/>
                                 </w:rPr>
-                                <w:t xml:space="preserve"> – a map over the Chalmers area.</w:t>
+                                <w:t xml:space="preserve"> – an interactive map over the Chalmers area.</w:t>
                               </w:r>
                             </w:p>
                           </w:sdtContent>
@@ -979,7 +959,6 @@
           <w:r>
             <w:rPr>
               <w:noProof/>
-              <w:lang w:val="sv-SE"/>
             </w:rPr>
             <mc:AlternateContent>
               <mc:Choice Requires="wps">
@@ -1049,7 +1028,6 @@
                                   <w:dataBinding w:prefixMappings="xmlns:ns0='http://schemas.openxmlformats.org/package/2006/metadata/core-properties' xmlns:ns1='http://purl.org/dc/elements/1.1/'" w:xpath="/ns0:coreProperties[1]/ns1:title[1]" w:storeItemID="{6C3C8BC8-F283-45AE-878A-BAB7291924A1}"/>
                                   <w:text/>
                                 </w:sdtPr>
-                                <w:sdtEndPr/>
                                 <w:sdtContent>
                                   <w:p>
                                     <w:pPr>
@@ -1063,6 +1041,7 @@
                                         <w:szCs w:val="52"/>
                                       </w:rPr>
                                     </w:pPr>
+                                    <w:proofErr w:type="spellStart"/>
                                     <w:r>
                                       <w:rPr>
                                         <w:rFonts w:asciiTheme="minorHAnsi" w:eastAsiaTheme="majorEastAsia" w:hAnsiTheme="minorHAnsi" w:cstheme="minorHAnsi"/>
@@ -1070,7 +1049,17 @@
                                         <w:sz w:val="72"/>
                                         <w:szCs w:val="52"/>
                                       </w:rPr>
-                                      <w:t>User Manual</w:t>
+                                      <w:t>User</w:t>
+                                    </w:r>
+                                    <w:proofErr w:type="spellEnd"/>
+                                    <w:r>
+                                      <w:rPr>
+                                        <w:rFonts w:asciiTheme="minorHAnsi" w:eastAsiaTheme="majorEastAsia" w:hAnsiTheme="minorHAnsi" w:cstheme="minorHAnsi"/>
+                                        <w:color w:val="FFFFFF" w:themeColor="background1"/>
+                                        <w:sz w:val="72"/>
+                                        <w:szCs w:val="52"/>
+                                      </w:rPr>
+                                      <w:t xml:space="preserve"> Manual</w:t>
                                     </w:r>
                                   </w:p>
                                 </w:sdtContent>
@@ -1160,7 +1149,6 @@
           <w:r>
             <w:rPr>
               <w:noProof/>
-              <w:lang w:val="sv-SE"/>
             </w:rPr>
             <w:drawing>
               <wp:anchor distT="0" distB="0" distL="114300" distR="114300" simplePos="0" relativeHeight="251659264" behindDoc="1" locked="1" layoutInCell="0" allowOverlap="1" wp14:anchorId="2D321870" wp14:editId="17103D0B">
@@ -1252,7 +1240,6 @@
           <w:r>
             <w:rPr>
               <w:noProof/>
-              <w:lang w:val="sv-SE"/>
             </w:rPr>
             <mc:AlternateContent>
               <mc:Choice Requires="wps">
@@ -1345,7 +1332,6 @@
               <w:kern w:val="28"/>
               <w:sz w:val="52"/>
               <w:szCs w:val="52"/>
-              <w:lang w:val="sv-SE"/>
             </w:rPr>
             <mc:AlternateContent>
               <mc:Choice Requires="wps">
@@ -1412,7 +1398,21 @@
                                   <w:rPr>
                                     <w:color w:val="FFFFFF" w:themeColor="background1"/>
                                   </w:rPr>
-                                  <w:t>For ChalmersOnTheGo 1.0, Jelly Bean 4.0 and API 16</w:t>
+                                  <w:t xml:space="preserve">For </w:t>
+                                </w:r>
+                                <w:proofErr w:type="spellStart"/>
+                                <w:r>
+                                  <w:rPr>
+                                    <w:color w:val="FFFFFF" w:themeColor="background1"/>
+                                  </w:rPr>
+                                  <w:t>ChalmersOnTheGo</w:t>
+                                </w:r>
+                                <w:proofErr w:type="spellEnd"/>
+                                <w:r>
+                                  <w:rPr>
+                                    <w:color w:val="FFFFFF" w:themeColor="background1"/>
+                                  </w:rPr>
+                                  <w:t xml:space="preserve"> 1.0, Jelly Bean 4.0 and API 16</w:t>
                                 </w:r>
                               </w:p>
                               <w:p>
@@ -1491,21 +1491,9 @@
       <w:pPr>
         <w:pStyle w:val="Rubrik"/>
       </w:pPr>
-      <w:commentRangeStart w:id="1"/>
       <w:r>
         <w:lastRenderedPageBreak/>
         <w:t>User Manual</w:t>
-      </w:r>
-      <w:commentRangeEnd w:id="1"/>
-      <w:r>
-        <w:rPr>
-          <w:rStyle w:val="Kommentarsreferens"/>
-          <w:rFonts w:asciiTheme="minorHAnsi" w:eastAsiaTheme="minorEastAsia" w:hAnsiTheme="minorHAnsi" w:cstheme="minorBidi"/>
-          <w:color w:val="auto"/>
-          <w:spacing w:val="0"/>
-          <w:kern w:val="0"/>
-        </w:rPr>
-        <w:commentReference w:id="1"/>
       </w:r>
     </w:p>
     <w:sdt>
@@ -1534,8 +1522,14 @@
         <w:p>
           <w:pPr>
             <w:pStyle w:val="Innehllsfrteckningsrubrik"/>
+            <w:rPr>
+              <w:lang w:val="en-GB"/>
+            </w:rPr>
           </w:pPr>
           <w:r>
+            <w:rPr>
+              <w:lang w:val="en-GB"/>
+            </w:rPr>
             <w:t>Table of Contents</w:t>
           </w:r>
         </w:p>
@@ -1612,7 +1606,7 @@
             <w:rPr>
               <w:noProof/>
             </w:rPr>
-            <w:instrText xml:space="preserve"> PAGEREF _Toc230684488 \h </w:instrText>
+            <w:instrText xml:space="preserve"> PAGEREF _Toc231197278 \h </w:instrText>
           </w:r>
           <w:r>
             <w:rPr>
@@ -1693,7 +1687,7 @@
             <w:rPr>
               <w:noProof/>
             </w:rPr>
-            <w:instrText xml:space="preserve"> PAGEREF _Toc230684489 \h </w:instrText>
+            <w:instrText xml:space="preserve"> PAGEREF _Toc231197279 \h </w:instrText>
           </w:r>
           <w:r>
             <w:rPr>
@@ -1756,7 +1750,7 @@
             <w:rPr>
               <w:noProof/>
             </w:rPr>
-            <w:t>How to install</w:t>
+            <w:t>How to install on your smartphone</w:t>
           </w:r>
           <w:r>
             <w:rPr>
@@ -1774,7 +1768,7 @@
             <w:rPr>
               <w:noProof/>
             </w:rPr>
-            <w:instrText xml:space="preserve"> PAGEREF _Toc230684490 \h </w:instrText>
+            <w:instrText xml:space="preserve"> PAGEREF _Toc231197280 \h </w:instrText>
           </w:r>
           <w:r>
             <w:rPr>
@@ -1855,7 +1849,7 @@
             <w:rPr>
               <w:noProof/>
             </w:rPr>
-            <w:instrText xml:space="preserve"> PAGEREF _Toc230684491 \h </w:instrText>
+            <w:instrText xml:space="preserve"> PAGEREF _Toc231197281 \h </w:instrText>
           </w:r>
           <w:r>
             <w:rPr>
@@ -1902,13 +1896,145 @@
       <w:pPr>
         <w:pStyle w:val="Rubrik1"/>
       </w:pPr>
-      <w:bookmarkStart w:id="2" w:name="_Toc230684488"/>
-      <w:commentRangeStart w:id="3"/>
-      <w:r>
-        <w:t>What is ChalmersOnTheGo?</w:t>
-      </w:r>
-      <w:bookmarkEnd w:id="2"/>
-      <w:commentRangeEnd w:id="3"/>
+      <w:bookmarkStart w:id="0" w:name="_Toc231197278"/>
+      <w:r>
+        <w:t xml:space="preserve">What is </w:t>
+      </w:r>
+      <w:proofErr w:type="spellStart"/>
+      <w:r>
+        <w:t>ChalmersOnTheGo</w:t>
+      </w:r>
+      <w:proofErr w:type="spellEnd"/>
+      <w:r>
+        <w:t>?</w:t>
+      </w:r>
+      <w:bookmarkEnd w:id="0"/>
+    </w:p>
+    <w:p>
+      <w:r>
+        <w:t xml:space="preserve">Forgotten where the lecture hall is? What rooms </w:t>
+      </w:r>
+      <w:r>
+        <w:t xml:space="preserve">do actually </w:t>
+      </w:r>
+      <w:r>
+        <w:t>contain microwaves? Where can you eat, work out, have fun, study with your work group or find a computer?</w:t>
+      </w:r>
+    </w:p>
+    <w:p/>
+    <w:p>
+      <w:r>
+        <w:t xml:space="preserve">The </w:t>
+      </w:r>
+      <w:proofErr w:type="spellStart"/>
+      <w:r>
+        <w:t>ChalmersOnTheGo</w:t>
+      </w:r>
+      <w:proofErr w:type="spellEnd"/>
+      <w:r>
+        <w:t xml:space="preserve"> Android application is THE new way for students and others to find their way around the Chalmers University of Technology campus!</w:t>
+      </w:r>
+    </w:p>
+    <w:p/>
+    <w:p>
+      <w:r>
+        <w:t xml:space="preserve">Including features such as searching for locations on campus via Chalmers specific names, </w:t>
+      </w:r>
+      <w:r>
+        <w:t>receiving</w:t>
+      </w:r>
+      <w:r>
+        <w:t xml:space="preserve"> suggestions in a Smart Search while doing so, or plotting paths from one location to another – or even from your current location!</w:t>
+      </w:r>
+    </w:p>
+    <w:p/>
+    <w:p>
+      <w:r>
+        <w:t xml:space="preserve">And better yet! Find the pubs of your choice – never </w:t>
+      </w:r>
+      <w:r>
+        <w:t xml:space="preserve">again </w:t>
+      </w:r>
+      <w:r>
+        <w:t>get lost during</w:t>
+      </w:r>
+      <w:r>
+        <w:t xml:space="preserve"> a</w:t>
+      </w:r>
+      <w:r>
+        <w:t xml:space="preserve"> </w:t>
+      </w:r>
+      <w:proofErr w:type="gramStart"/>
+      <w:r>
+        <w:t>pub crawl</w:t>
+      </w:r>
+      <w:proofErr w:type="gramEnd"/>
+      <w:r>
+        <w:t>!</w:t>
+      </w:r>
+    </w:p>
+    <w:p>
+      <w:r>
+        <w:t xml:space="preserve">Afraid that all those </w:t>
+      </w:r>
+      <w:proofErr w:type="gramStart"/>
+      <w:r>
+        <w:t>drinks</w:t>
+      </w:r>
+      <w:proofErr w:type="gramEnd"/>
+      <w:r>
+        <w:t xml:space="preserve"> will go to your brain or belly? Activate the </w:t>
+      </w:r>
+      <w:proofErr w:type="spellStart"/>
+      <w:r>
+        <w:t>StepCounter</w:t>
+      </w:r>
+      <w:proofErr w:type="spellEnd"/>
+      <w:r>
+        <w:t xml:space="preserve"> and watch how you burn calories in relation to the next beer, shot, wine, cider or water in th</w:t>
+      </w:r>
+      <w:r>
+        <w:t xml:space="preserve">e </w:t>
+      </w:r>
+      <w:proofErr w:type="spellStart"/>
+      <w:r>
+        <w:t>CalorieProgressDrinkingDialog</w:t>
+      </w:r>
+      <w:proofErr w:type="spellEnd"/>
+      <w:r>
+        <w:t xml:space="preserve">, and drink with a clean conscience! </w:t>
+      </w:r>
+    </w:p>
+    <w:p/>
+    <w:p>
+      <w:r>
+        <w:t>Never be lost again</w:t>
+      </w:r>
+      <w:r>
+        <w:t>, with</w:t>
+      </w:r>
+      <w:r>
+        <w:t xml:space="preserve"> </w:t>
+      </w:r>
+      <w:proofErr w:type="spellStart"/>
+      <w:r>
+        <w:t>ChalmersOnTheGo</w:t>
+      </w:r>
+      <w:proofErr w:type="spellEnd"/>
+      <w:r>
+        <w:t>!</w:t>
+      </w:r>
+    </w:p>
+    <w:p>
+      <w:pPr>
+        <w:pStyle w:val="Rubrik1"/>
+      </w:pPr>
+      <w:bookmarkStart w:id="1" w:name="_Toc231197279"/>
+      <w:commentRangeStart w:id="2"/>
+      <w:r>
+        <w:t>Requirements</w:t>
+      </w:r>
+      <w:commentRangeEnd w:id="2"/>
       <w:r>
         <w:rPr>
           <w:rStyle w:val="Kommentarsreferens"/>
@@ -1917,127 +2043,37 @@
           <w:bCs w:val="0"/>
           <w:color w:val="auto"/>
         </w:rPr>
-        <w:commentReference w:id="3"/>
-      </w:r>
+        <w:commentReference w:id="2"/>
+      </w:r>
+      <w:bookmarkEnd w:id="1"/>
     </w:p>
     <w:p>
-      <w:proofErr w:type="gramStart"/>
-      <w:r>
-        <w:t>Short introduction to your app</w:t>
-      </w:r>
-      <w:proofErr w:type="gramEnd"/>
-      <w:r>
-        <w:t xml:space="preserve">, </w:t>
-      </w:r>
-      <w:proofErr w:type="gramStart"/>
-      <w:r>
-        <w:t>highlight features and such</w:t>
-      </w:r>
-      <w:proofErr w:type="gramEnd"/>
-    </w:p>
-    <w:p/>
-    <w:p>
-      <w:r>
-        <w:t>Will contain information below, among other things:</w:t>
-      </w:r>
-    </w:p>
-    <w:p>
-      <w:r>
-        <w:t>•</w:t>
-      </w:r>
-      <w:r>
-        <w:tab/>
-        <w:t>Search for a location on the map</w:t>
-      </w:r>
-    </w:p>
-    <w:p>
-      <w:r>
-        <w:t>•</w:t>
-      </w:r>
-      <w:r>
-        <w:tab/>
-        <w:t>Get suggestions when searching for locations</w:t>
-      </w:r>
-    </w:p>
-    <w:p>
-      <w:r>
-        <w:t>•</w:t>
-      </w:r>
-      <w:r>
-        <w:tab/>
-        <w:t>Have the searched location marked on the map</w:t>
-      </w:r>
-    </w:p>
-    <w:p>
-      <w:r>
-        <w:t>•</w:t>
-      </w:r>
-      <w:r>
-        <w:tab/>
-        <w:t>Have your own location marked</w:t>
-      </w:r>
-    </w:p>
-    <w:p>
-      <w:r>
-        <w:t>•</w:t>
-      </w:r>
-      <w:r>
-        <w:tab/>
-      </w:r>
-      <w:proofErr w:type="gramStart"/>
-      <w:r>
-        <w:t>Be</w:t>
-      </w:r>
-      <w:proofErr w:type="gramEnd"/>
-      <w:r>
-        <w:t xml:space="preserve"> able to switch between night mode and day mode</w:t>
-      </w:r>
-    </w:p>
-    <w:p>
-      <w:r>
-        <w:t>•</w:t>
-      </w:r>
-      <w:r>
-        <w:tab/>
-      </w:r>
-      <w:proofErr w:type="gramStart"/>
-      <w:r>
-        <w:t>Be</w:t>
-      </w:r>
-      <w:proofErr w:type="gramEnd"/>
-      <w:r>
-        <w:t xml:space="preserve"> able to switch between different layers on the map</w:t>
-      </w:r>
-    </w:p>
-    <w:p>
-      <w:r>
-        <w:t>•</w:t>
-      </w:r>
-      <w:r>
-        <w:tab/>
-        <w:t>Have the marked location display relevant information</w:t>
-      </w:r>
-    </w:p>
-    <w:p>
-      <w:r>
-        <w:t>•</w:t>
-      </w:r>
-      <w:r>
-        <w:tab/>
-        <w:t>Have the shortest path from the current position to the marked location printed</w:t>
+      <w:r>
+        <w:t>Jelly B</w:t>
+      </w:r>
+      <w:r>
+        <w:t>ean 4.0, API 16</w:t>
       </w:r>
     </w:p>
     <w:p>
       <w:pPr>
         <w:pStyle w:val="Rubrik1"/>
       </w:pPr>
-      <w:bookmarkStart w:id="4" w:name="_Toc230684489"/>
-      <w:commentRangeStart w:id="5"/>
-      <w:r>
-        <w:t>Requirements</w:t>
-      </w:r>
-      <w:bookmarkEnd w:id="4"/>
-      <w:commentRangeEnd w:id="5"/>
+      <w:bookmarkStart w:id="3" w:name="_Toc231197280"/>
+      <w:commentRangeStart w:id="4"/>
+      <w:r>
+        <w:t>How to install</w:t>
+      </w:r>
+      <w:r>
+        <w:t xml:space="preserve"> on </w:t>
+      </w:r>
+      <w:r>
+        <w:t>your</w:t>
+      </w:r>
+      <w:r>
+        <w:t xml:space="preserve"> smartphone</w:t>
+      </w:r>
+      <w:commentRangeEnd w:id="4"/>
       <w:r>
         <w:rPr>
           <w:rStyle w:val="Kommentarsreferens"/>
@@ -2046,97 +2082,891 @@
           <w:bCs w:val="0"/>
           <w:color w:val="auto"/>
         </w:rPr>
-        <w:commentReference w:id="5"/>
-      </w:r>
+        <w:commentReference w:id="4"/>
+      </w:r>
+      <w:bookmarkEnd w:id="3"/>
     </w:p>
     <w:p>
       <w:r>
-        <w:t>Jelly B</w:t>
-      </w:r>
-      <w:r>
-        <w:t>ean 4.0, API 16</w:t>
+        <w:t xml:space="preserve">1. </w:t>
+      </w:r>
+      <w:r>
+        <w:t>Download the ZIP-file containing the app</w:t>
+      </w:r>
+    </w:p>
+    <w:p>
+      <w:r>
+        <w:t xml:space="preserve">2. </w:t>
+      </w:r>
+      <w:r>
+        <w:t>Unzip</w:t>
+      </w:r>
+    </w:p>
+    <w:p>
+      <w:r>
+        <w:t xml:space="preserve">3. </w:t>
+      </w:r>
+      <w:r>
+        <w:t>Double click the .</w:t>
+      </w:r>
+      <w:proofErr w:type="spellStart"/>
+      <w:r>
+        <w:t>apk</w:t>
+      </w:r>
+      <w:proofErr w:type="spellEnd"/>
+      <w:r>
+        <w:t xml:space="preserve"> file to install</w:t>
       </w:r>
     </w:p>
     <w:p>
       <w:pPr>
         <w:pStyle w:val="Rubrik1"/>
       </w:pPr>
-      <w:bookmarkStart w:id="6" w:name="_Toc230684490"/>
-      <w:commentRangeStart w:id="7"/>
-      <w:r>
-        <w:t>How to install</w:t>
-      </w:r>
-      <w:bookmarkEnd w:id="6"/>
-      <w:r>
-        <w:t xml:space="preserve"> on </w:t>
-      </w:r>
-      <w:r>
-        <w:t>your</w:t>
-      </w:r>
-      <w:r>
-        <w:t xml:space="preserve"> smartphone</w:t>
-      </w:r>
-      <w:commentRangeEnd w:id="7"/>
-      <w:r>
-        <w:rPr>
-          <w:rStyle w:val="Kommentarsreferens"/>
-          <w:rFonts w:asciiTheme="minorHAnsi" w:eastAsiaTheme="minorEastAsia" w:hAnsiTheme="minorHAnsi" w:cstheme="minorBidi"/>
-          <w:b w:val="0"/>
-          <w:bCs w:val="0"/>
-          <w:color w:val="auto"/>
-        </w:rPr>
-        <w:commentReference w:id="7"/>
-      </w:r>
+      <w:bookmarkStart w:id="5" w:name="_Toc231197281"/>
+      <w:r>
+        <w:t>How to use</w:t>
+      </w:r>
+      <w:bookmarkEnd w:id="5"/>
     </w:p>
     <w:p>
       <w:r>
-        <w:t xml:space="preserve">1. </w:t>
-      </w:r>
-      <w:r>
-        <w:t>Download the ZIP-file containing the app</w:t>
+        <w:t xml:space="preserve">Try out our intuitive interface, or read the instructions below for a thorough walkthrough of </w:t>
+      </w:r>
+      <w:proofErr w:type="spellStart"/>
+      <w:r>
+        <w:t>ChalmersOnTheGo</w:t>
+      </w:r>
+      <w:proofErr w:type="spellEnd"/>
+      <w:r>
+        <w:t xml:space="preserve"> functionality!</w:t>
       </w:r>
     </w:p>
+    <w:p/>
     <w:p>
-      <w:r>
-        <w:t xml:space="preserve">2. </w:t>
-      </w:r>
-      <w:r>
-        <w:t>Unzip</w:t>
-      </w:r>
-    </w:p>
-    <w:p>
-      <w:r>
-        <w:t xml:space="preserve">3. </w:t>
-      </w:r>
-      <w:r>
-        <w:t>Double click the .apk file to install</w:t>
+      <w:pPr>
+        <w:pStyle w:val="Liststycke"/>
+        <w:numPr>
+          <w:ilvl w:val="0"/>
+          <w:numId w:val="3"/>
+        </w:numPr>
+        <w:rPr>
+          <w:lang w:val="en-GB"/>
+        </w:rPr>
+      </w:pPr>
+      <w:r>
+        <w:rPr>
+          <w:u w:val="single"/>
+          <w:lang w:val="en-GB"/>
+        </w:rPr>
+        <w:t>Start up</w:t>
+      </w:r>
+      <w:r>
+        <w:rPr>
+          <w:lang w:val="en-GB"/>
+        </w:rPr>
+        <w:t xml:space="preserve"> the application. It will check if you have </w:t>
+      </w:r>
+      <w:r>
+        <w:rPr>
+          <w:u w:val="single"/>
+          <w:lang w:val="en-GB"/>
+        </w:rPr>
+        <w:t>activated your GPS</w:t>
+      </w:r>
+      <w:r>
+        <w:rPr>
+          <w:lang w:val="en-GB"/>
+        </w:rPr>
+        <w:t xml:space="preserve"> or not</w:t>
+      </w:r>
+      <w:proofErr w:type="gramStart"/>
+      <w:r>
+        <w:rPr>
+          <w:lang w:val="en-GB"/>
+        </w:rPr>
+        <w:t>;</w:t>
+      </w:r>
+      <w:proofErr w:type="gramEnd"/>
+      <w:r>
+        <w:rPr>
+          <w:lang w:val="en-GB"/>
+        </w:rPr>
+        <w:t xml:space="preserve"> if you have not, you will be prompted to do so for best navigational functionality. </w:t>
       </w:r>
     </w:p>
     <w:p>
       <w:pPr>
-        <w:pStyle w:val="Rubrik1"/>
+        <w:pStyle w:val="Liststycke"/>
+        <w:numPr>
+          <w:ilvl w:val="0"/>
+          <w:numId w:val="3"/>
+        </w:numPr>
+        <w:rPr>
+          <w:lang w:val="en-GB"/>
+        </w:rPr>
       </w:pPr>
-      <w:bookmarkStart w:id="8" w:name="_Toc230684491"/>
-      <w:commentRangeStart w:id="9"/>
-      <w:r>
-        <w:t>How to use</w:t>
-      </w:r>
-      <w:bookmarkEnd w:id="8"/>
-      <w:commentRangeEnd w:id="9"/>
-      <w:r>
-        <w:rPr>
-          <w:rStyle w:val="Kommentarsreferens"/>
-          <w:rFonts w:asciiTheme="minorHAnsi" w:eastAsiaTheme="minorEastAsia" w:hAnsiTheme="minorHAnsi" w:cstheme="minorBidi"/>
-          <w:b w:val="0"/>
-          <w:bCs w:val="0"/>
-          <w:color w:val="auto"/>
-        </w:rPr>
-        <w:commentReference w:id="9"/>
+      <w:r>
+        <w:rPr>
+          <w:lang w:val="en-GB"/>
+        </w:rPr>
+        <w:t xml:space="preserve">If you are </w:t>
+      </w:r>
+      <w:r>
+        <w:rPr>
+          <w:u w:val="single"/>
+          <w:lang w:val="en-GB"/>
+        </w:rPr>
+        <w:t>inside the Chalmers area</w:t>
+      </w:r>
+      <w:r>
+        <w:rPr>
+          <w:lang w:val="en-GB"/>
+        </w:rPr>
+        <w:t>, your current position wil</w:t>
+      </w:r>
+      <w:bookmarkStart w:id="6" w:name="_GoBack"/>
+      <w:bookmarkEnd w:id="6"/>
+      <w:r>
+        <w:rPr>
+          <w:lang w:val="en-GB"/>
+        </w:rPr>
+        <w:t xml:space="preserve">l show in the first map view. If you are outside the map boundaries, </w:t>
+      </w:r>
+      <w:r>
+        <w:rPr>
+          <w:lang w:val="en-GB"/>
+        </w:rPr>
+        <w:t xml:space="preserve">a view over </w:t>
+      </w:r>
+      <w:r>
+        <w:rPr>
+          <w:lang w:val="en-GB"/>
+        </w:rPr>
+        <w:t>campus will show.</w:t>
       </w:r>
     </w:p>
     <w:p>
-      <w:r>
-        <w:t>When you have installed the app and opened it, your own location will be marked on the application’s map. You can search for locations via the search window, either with complete location name or by parts of a name, resulting in different matching locations being suggested. Furthermore, you can search for a specific room type, such as computer room or group room, and thereby getting suggestions for all such rooms. When you have chosen a location, it will be marked on the application’s map. When a location is marked, you can click on the marked location, receiving a popup window containing the name and floor of the location. When you click on the info window, the shortest path from your current position to the marked location will be printed. In addition, you can switch between night mode and day mode using the left-most menu button on the screen. The modes contain different aspects of Chalmers; the day mode features lecture halls, group room and such study focused sites, whereas the night mode features the different pub locations.</w:t>
+      <w:pPr>
+        <w:pStyle w:val="Liststycke"/>
+        <w:numPr>
+          <w:ilvl w:val="0"/>
+          <w:numId w:val="3"/>
+        </w:numPr>
+        <w:rPr>
+          <w:lang w:val="en-GB"/>
+        </w:rPr>
+      </w:pPr>
+      <w:r>
+        <w:rPr>
+          <w:lang w:val="en-GB"/>
+        </w:rPr>
+        <w:t xml:space="preserve">In the map you will find </w:t>
+      </w:r>
+      <w:r>
+        <w:rPr>
+          <w:u w:val="single"/>
+          <w:lang w:val="en-GB"/>
+        </w:rPr>
+        <w:t xml:space="preserve">features similar to </w:t>
+      </w:r>
+      <w:r>
+        <w:rPr>
+          <w:u w:val="single"/>
+          <w:lang w:val="en-GB"/>
+        </w:rPr>
+        <w:t>basic Google Maps features</w:t>
+      </w:r>
+      <w:r>
+        <w:rPr>
+          <w:lang w:val="en-GB"/>
+        </w:rPr>
+        <w:t xml:space="preserve"> such as zoom in and out, dragging or turning the map, as well as double tap for zoom. </w:t>
+      </w:r>
+      <w:r>
+        <w:rPr>
+          <w:lang w:val="en-GB"/>
+        </w:rPr>
+        <w:t>Keep in mind that the map concerns the campus of Chalmers</w:t>
+      </w:r>
+      <w:proofErr w:type="gramStart"/>
+      <w:r>
+        <w:rPr>
+          <w:lang w:val="en-GB"/>
+        </w:rPr>
+        <w:t>;</w:t>
+      </w:r>
+      <w:proofErr w:type="gramEnd"/>
+      <w:r>
+        <w:rPr>
+          <w:lang w:val="en-GB"/>
+        </w:rPr>
+        <w:t xml:space="preserve"> if you try to zoom out too far or drag the map outside of campus, it will simply bounce back!</w:t>
+      </w:r>
+    </w:p>
+    <w:p>
+      <w:pPr>
+        <w:pStyle w:val="Liststycke"/>
+        <w:numPr>
+          <w:ilvl w:val="0"/>
+          <w:numId w:val="3"/>
+        </w:numPr>
+        <w:rPr>
+          <w:lang w:val="en-GB"/>
+        </w:rPr>
+      </w:pPr>
+      <w:r>
+        <w:rPr>
+          <w:lang w:val="en-GB"/>
+        </w:rPr>
+        <w:t xml:space="preserve">You will also find the </w:t>
+      </w:r>
+      <w:r>
+        <w:rPr>
+          <w:u w:val="single"/>
+          <w:lang w:val="en-GB"/>
+        </w:rPr>
+        <w:t xml:space="preserve">”My position” </w:t>
+      </w:r>
+      <w:r>
+        <w:rPr>
+          <w:u w:val="single"/>
+          <w:lang w:val="en-GB"/>
+        </w:rPr>
+        <w:t>functionality</w:t>
+      </w:r>
+      <w:r>
+        <w:rPr>
+          <w:lang w:val="en-GB"/>
+        </w:rPr>
+        <w:t xml:space="preserve">, as </w:t>
+      </w:r>
+      <w:r>
+        <w:rPr>
+          <w:lang w:val="en-GB"/>
+        </w:rPr>
+        <w:t>featured in Google Maps, concentrating the map on your current position inside the campus area.</w:t>
+      </w:r>
+      <w:r>
+        <w:rPr>
+          <w:lang w:val="en-GB"/>
+        </w:rPr>
+        <w:t xml:space="preserve"> Remember that ”My position” works inside the Chalmers area, and not outside!</w:t>
+      </w:r>
+    </w:p>
+    <w:p>
+      <w:pPr>
+        <w:pStyle w:val="Liststycke"/>
+        <w:numPr>
+          <w:ilvl w:val="0"/>
+          <w:numId w:val="3"/>
+        </w:numPr>
+        <w:rPr>
+          <w:lang w:val="en-GB"/>
+        </w:rPr>
+      </w:pPr>
+      <w:r>
+        <w:rPr>
+          <w:lang w:val="en-GB"/>
+        </w:rPr>
+        <w:t xml:space="preserve">Now, try </w:t>
+      </w:r>
+      <w:r>
+        <w:rPr>
+          <w:u w:val="single"/>
+          <w:lang w:val="en-GB"/>
+        </w:rPr>
+        <w:t>searching for locations on campus with Chalmers specific names</w:t>
+      </w:r>
+      <w:r>
+        <w:rPr>
+          <w:lang w:val="en-GB"/>
+        </w:rPr>
+        <w:t xml:space="preserve"> for rooms of buildings. </w:t>
+      </w:r>
+      <w:r>
+        <w:rPr>
+          <w:u w:val="single"/>
+          <w:lang w:val="en-GB"/>
+        </w:rPr>
+        <w:t>Don’t know the complete name?</w:t>
+      </w:r>
+      <w:r>
+        <w:rPr>
+          <w:lang w:val="en-GB"/>
+        </w:rPr>
+        <w:t xml:space="preserve"> Type what you remember and </w:t>
+      </w:r>
+      <w:r>
+        <w:rPr>
+          <w:u w:val="single"/>
+          <w:lang w:val="en-GB"/>
+        </w:rPr>
+        <w:t>receive word-completed suggestions!</w:t>
+      </w:r>
+    </w:p>
+    <w:p>
+      <w:pPr>
+        <w:pStyle w:val="Liststycke"/>
+        <w:numPr>
+          <w:ilvl w:val="0"/>
+          <w:numId w:val="3"/>
+        </w:numPr>
+        <w:rPr>
+          <w:lang w:val="en-GB"/>
+        </w:rPr>
+      </w:pPr>
+      <w:r>
+        <w:rPr>
+          <w:lang w:val="en-GB"/>
+        </w:rPr>
+        <w:t xml:space="preserve">Don’t know where you want to go specifically, just know that you </w:t>
+      </w:r>
+      <w:r>
+        <w:rPr>
+          <w:u w:val="single"/>
+          <w:lang w:val="en-GB"/>
+        </w:rPr>
+        <w:t>need a computer or group room?</w:t>
+      </w:r>
+      <w:r>
+        <w:rPr>
+          <w:lang w:val="en-GB"/>
+        </w:rPr>
+        <w:t xml:space="preserve"> Just search</w:t>
+      </w:r>
+      <w:r>
+        <w:rPr>
+          <w:lang w:val="en-GB"/>
+        </w:rPr>
+        <w:t xml:space="preserve">: </w:t>
+      </w:r>
+      <w:r>
+        <w:rPr>
+          <w:u w:val="single"/>
+          <w:lang w:val="en-GB"/>
+        </w:rPr>
+        <w:t>t</w:t>
+      </w:r>
+      <w:r>
+        <w:rPr>
+          <w:u w:val="single"/>
+          <w:lang w:val="en-GB"/>
+        </w:rPr>
+        <w:t xml:space="preserve">he Smart Search functionality </w:t>
+      </w:r>
+      <w:r>
+        <w:rPr>
+          <w:u w:val="single"/>
+          <w:lang w:val="en-GB"/>
+        </w:rPr>
+        <w:t>delivers!</w:t>
+      </w:r>
+    </w:p>
+    <w:p>
+      <w:pPr>
+        <w:pStyle w:val="Liststycke"/>
+        <w:numPr>
+          <w:ilvl w:val="0"/>
+          <w:numId w:val="3"/>
+        </w:numPr>
+        <w:rPr>
+          <w:lang w:val="en-GB"/>
+        </w:rPr>
+      </w:pPr>
+      <w:r>
+        <w:rPr>
+          <w:u w:val="single"/>
+          <w:lang w:val="en-GB"/>
+        </w:rPr>
+        <w:t>Click any suggestion</w:t>
+      </w:r>
+      <w:r>
+        <w:rPr>
+          <w:lang w:val="en-GB"/>
+        </w:rPr>
+        <w:t xml:space="preserve"> to have it or them marked on the map.</w:t>
+      </w:r>
+    </w:p>
+    <w:p>
+      <w:pPr>
+        <w:pStyle w:val="Liststycke"/>
+        <w:numPr>
+          <w:ilvl w:val="0"/>
+          <w:numId w:val="3"/>
+        </w:numPr>
+        <w:rPr>
+          <w:lang w:val="en-GB"/>
+        </w:rPr>
+      </w:pPr>
+      <w:r>
+        <w:rPr>
+          <w:lang w:val="en-GB"/>
+        </w:rPr>
+        <w:t xml:space="preserve">Don’t want to search? </w:t>
+      </w:r>
+      <w:r>
+        <w:rPr>
+          <w:u w:val="single"/>
+          <w:lang w:val="en-GB"/>
+        </w:rPr>
+        <w:t>Press and hold on the map</w:t>
+      </w:r>
+      <w:r>
+        <w:rPr>
+          <w:lang w:val="en-GB"/>
+        </w:rPr>
+        <w:t xml:space="preserve"> to mark a location yourself.</w:t>
+      </w:r>
+    </w:p>
+    <w:p>
+      <w:pPr>
+        <w:pStyle w:val="Liststycke"/>
+        <w:numPr>
+          <w:ilvl w:val="0"/>
+          <w:numId w:val="3"/>
+        </w:numPr>
+        <w:rPr>
+          <w:lang w:val="en-GB"/>
+        </w:rPr>
+      </w:pPr>
+      <w:r>
+        <w:rPr>
+          <w:lang w:val="en-GB"/>
+        </w:rPr>
+        <w:t xml:space="preserve">Click a marked location to </w:t>
+      </w:r>
+      <w:r>
+        <w:rPr>
+          <w:u w:val="single"/>
+          <w:lang w:val="en-GB"/>
+        </w:rPr>
+        <w:t>receive</w:t>
+      </w:r>
+      <w:r>
+        <w:rPr>
+          <w:u w:val="single"/>
+          <w:lang w:val="en-GB"/>
+        </w:rPr>
+        <w:t xml:space="preserve"> a popup windo</w:t>
+      </w:r>
+      <w:r>
+        <w:rPr>
+          <w:u w:val="single"/>
+          <w:lang w:val="en-GB"/>
+        </w:rPr>
+        <w:t>w</w:t>
+      </w:r>
+      <w:r>
+        <w:rPr>
+          <w:lang w:val="en-GB"/>
+        </w:rPr>
+        <w:t xml:space="preserve"> containing </w:t>
+      </w:r>
+      <w:r>
+        <w:rPr>
+          <w:lang w:val="en-GB"/>
+        </w:rPr>
+        <w:t>the location’s name and</w:t>
+      </w:r>
+      <w:r>
+        <w:rPr>
+          <w:lang w:val="en-GB"/>
+        </w:rPr>
+        <w:t>, if it’s inside a building,</w:t>
+      </w:r>
+      <w:r>
+        <w:rPr>
+          <w:lang w:val="en-GB"/>
+        </w:rPr>
+        <w:t xml:space="preserve"> </w:t>
+      </w:r>
+      <w:r>
+        <w:rPr>
+          <w:lang w:val="en-GB"/>
+        </w:rPr>
+        <w:t xml:space="preserve">even it’s </w:t>
+      </w:r>
+      <w:r>
+        <w:rPr>
+          <w:lang w:val="en-GB"/>
+        </w:rPr>
+        <w:t>floor</w:t>
+      </w:r>
+      <w:r>
+        <w:rPr>
+          <w:lang w:val="en-GB"/>
+        </w:rPr>
+        <w:t>.</w:t>
+      </w:r>
+    </w:p>
+    <w:p>
+      <w:pPr>
+        <w:pStyle w:val="Liststycke"/>
+        <w:numPr>
+          <w:ilvl w:val="0"/>
+          <w:numId w:val="3"/>
+        </w:numPr>
+        <w:rPr>
+          <w:lang w:val="en-GB"/>
+        </w:rPr>
+      </w:pPr>
+      <w:r>
+        <w:rPr>
+          <w:lang w:val="en-GB"/>
+        </w:rPr>
+        <w:t xml:space="preserve">Click the information window to </w:t>
+      </w:r>
+      <w:r>
+        <w:rPr>
+          <w:u w:val="single"/>
+          <w:lang w:val="en-GB"/>
+        </w:rPr>
+        <w:t>navigate via the shortest path to the marked location</w:t>
+      </w:r>
+      <w:r>
+        <w:rPr>
+          <w:lang w:val="en-GB"/>
+        </w:rPr>
+        <w:t xml:space="preserve"> from your current position or from some other location</w:t>
+      </w:r>
+      <w:r>
+        <w:rPr>
+          <w:lang w:val="en-GB"/>
+        </w:rPr>
+        <w:t>.</w:t>
+      </w:r>
+    </w:p>
+    <w:p>
+      <w:pPr>
+        <w:pStyle w:val="Liststycke"/>
+        <w:numPr>
+          <w:ilvl w:val="0"/>
+          <w:numId w:val="3"/>
+        </w:numPr>
+        <w:rPr>
+          <w:lang w:val="en-GB"/>
+        </w:rPr>
+      </w:pPr>
+      <w:r>
+        <w:rPr>
+          <w:lang w:val="en-GB"/>
+        </w:rPr>
+        <w:t xml:space="preserve">Want to search for the </w:t>
+      </w:r>
+      <w:r>
+        <w:rPr>
+          <w:u w:val="single"/>
+          <w:lang w:val="en-GB"/>
+        </w:rPr>
+        <w:t>shortest path between two arbitrary locations</w:t>
+      </w:r>
+      <w:r>
+        <w:rPr>
+          <w:lang w:val="en-GB"/>
+        </w:rPr>
+        <w:t xml:space="preserve">? </w:t>
+      </w:r>
+      <w:r>
+        <w:rPr>
+          <w:lang w:val="en-GB"/>
+        </w:rPr>
+        <w:t xml:space="preserve">Press the route-button </w:t>
+      </w:r>
+      <w:r>
+        <w:rPr>
+          <w:lang w:val="en-GB"/>
+        </w:rPr>
+        <w:t>and type in the locations you seek!</w:t>
+      </w:r>
+    </w:p>
+    <w:p>
+      <w:pPr>
+        <w:pStyle w:val="Liststycke"/>
+        <w:numPr>
+          <w:ilvl w:val="0"/>
+          <w:numId w:val="3"/>
+        </w:numPr>
+        <w:rPr>
+          <w:lang w:val="en-GB"/>
+        </w:rPr>
+      </w:pPr>
+      <w:r>
+        <w:rPr>
+          <w:lang w:val="en-GB"/>
+        </w:rPr>
+        <w:t xml:space="preserve">Want to easily </w:t>
+      </w:r>
+      <w:r>
+        <w:rPr>
+          <w:u w:val="single"/>
+          <w:lang w:val="en-GB"/>
+        </w:rPr>
+        <w:t>mark out all locations of a specific type</w:t>
+      </w:r>
+      <w:r>
+        <w:rPr>
+          <w:lang w:val="en-GB"/>
+        </w:rPr>
+        <w:t xml:space="preserve">? Go to the layer menu and check the layers you are interested in, getting them to show on the map! Don’t want to see all the rooms on all floors? </w:t>
+      </w:r>
+      <w:r>
+        <w:rPr>
+          <w:u w:val="single"/>
+          <w:lang w:val="en-GB"/>
+        </w:rPr>
+        <w:t>Chose what floors to be seen</w:t>
+      </w:r>
+      <w:r>
+        <w:rPr>
+          <w:lang w:val="en-GB"/>
+        </w:rPr>
+        <w:t xml:space="preserve"> after leaving the layer menu!</w:t>
+      </w:r>
+    </w:p>
+    <w:p>
+      <w:pPr>
+        <w:pStyle w:val="Liststycke"/>
+        <w:numPr>
+          <w:ilvl w:val="0"/>
+          <w:numId w:val="3"/>
+        </w:numPr>
+        <w:rPr>
+          <w:lang w:val="en-GB"/>
+        </w:rPr>
+      </w:pPr>
+      <w:r>
+        <w:rPr>
+          <w:lang w:val="en-GB"/>
+        </w:rPr>
+        <w:t xml:space="preserve">Is the map feeling to </w:t>
+      </w:r>
+      <w:r>
+        <w:rPr>
+          <w:lang w:val="en-GB"/>
+        </w:rPr>
+        <w:t xml:space="preserve">muddled? Just </w:t>
+      </w:r>
+      <w:r>
+        <w:rPr>
+          <w:u w:val="single"/>
+          <w:lang w:val="en-GB"/>
+        </w:rPr>
+        <w:t>“Empty map”</w:t>
+      </w:r>
+      <w:r>
+        <w:rPr>
+          <w:lang w:val="en-GB"/>
+        </w:rPr>
+        <w:t xml:space="preserve"> via the phone’s menu button.</w:t>
+      </w:r>
+    </w:p>
+    <w:p>
+      <w:pPr>
+        <w:pStyle w:val="Liststycke"/>
+        <w:numPr>
+          <w:ilvl w:val="0"/>
+          <w:numId w:val="3"/>
+        </w:numPr>
+        <w:rPr>
+          <w:lang w:val="en-GB"/>
+        </w:rPr>
+      </w:pPr>
+      <w:r>
+        <w:rPr>
+          <w:lang w:val="en-GB"/>
+        </w:rPr>
+        <w:t xml:space="preserve">Also via the menu button, </w:t>
+      </w:r>
+      <w:r>
+        <w:rPr>
+          <w:u w:val="single"/>
+          <w:lang w:val="en-GB"/>
+        </w:rPr>
+        <w:t xml:space="preserve">activate or deactivate the </w:t>
+      </w:r>
+      <w:proofErr w:type="spellStart"/>
+      <w:r>
+        <w:rPr>
+          <w:u w:val="single"/>
+          <w:lang w:val="en-GB"/>
+        </w:rPr>
+        <w:t>StepCounter</w:t>
+      </w:r>
+      <w:proofErr w:type="spellEnd"/>
+      <w:r>
+        <w:rPr>
+          <w:lang w:val="en-GB"/>
+        </w:rPr>
+        <w:t xml:space="preserve">, which keeps on counting even when the </w:t>
+      </w:r>
+      <w:proofErr w:type="spellStart"/>
+      <w:r>
+        <w:rPr>
+          <w:lang w:val="en-GB"/>
+        </w:rPr>
+        <w:t>ChalmersOnTheGo</w:t>
+      </w:r>
+      <w:proofErr w:type="spellEnd"/>
+      <w:r>
+        <w:rPr>
+          <w:lang w:val="en-GB"/>
+        </w:rPr>
+        <w:t xml:space="preserve"> application is minimised or the phone is in sleep mode.</w:t>
+      </w:r>
+    </w:p>
+    <w:p>
+      <w:pPr>
+        <w:pStyle w:val="Liststycke"/>
+        <w:numPr>
+          <w:ilvl w:val="0"/>
+          <w:numId w:val="3"/>
+        </w:numPr>
+      </w:pPr>
+      <w:r>
+        <w:rPr>
+          <w:lang w:val="en-GB"/>
+        </w:rPr>
+        <w:t xml:space="preserve">When you have activated the </w:t>
+      </w:r>
+      <w:proofErr w:type="spellStart"/>
+      <w:r>
+        <w:rPr>
+          <w:lang w:val="en-GB"/>
+        </w:rPr>
+        <w:t>StepCounter</w:t>
+      </w:r>
+      <w:proofErr w:type="spellEnd"/>
+      <w:r>
+        <w:rPr>
+          <w:lang w:val="en-GB"/>
+        </w:rPr>
+        <w:t xml:space="preserve">, check out the </w:t>
+      </w:r>
+      <w:proofErr w:type="spellStart"/>
+      <w:r>
+        <w:rPr>
+          <w:lang w:val="en-GB"/>
+        </w:rPr>
+        <w:t>CalorieProgressDrinkingDialog</w:t>
+      </w:r>
+      <w:proofErr w:type="spellEnd"/>
+      <w:r>
+        <w:rPr>
+          <w:lang w:val="en-GB"/>
+        </w:rPr>
+        <w:t xml:space="preserve"> among the menu options.</w:t>
+      </w:r>
+      <w:r>
+        <w:rPr>
+          <w:lang w:val="en-GB"/>
+        </w:rPr>
+        <w:t xml:space="preserve"> There you </w:t>
+      </w:r>
+      <w:r>
+        <w:rPr>
+          <w:lang w:val="en-GB"/>
+        </w:rPr>
+        <w:t xml:space="preserve">will be able to </w:t>
+      </w:r>
+      <w:r>
+        <w:rPr>
+          <w:u w:val="single"/>
+          <w:lang w:val="en-GB"/>
+        </w:rPr>
+        <w:t>watch the calories burnt by your walking, as set i</w:t>
+      </w:r>
+      <w:r>
+        <w:rPr>
+          <w:u w:val="single"/>
+          <w:lang w:val="en-GB"/>
+        </w:rPr>
+        <w:t>n relation to different types</w:t>
+      </w:r>
+      <w:r>
+        <w:rPr>
+          <w:u w:val="single"/>
+          <w:lang w:val="en-GB"/>
+        </w:rPr>
+        <w:t xml:space="preserve"> of drinks</w:t>
+      </w:r>
+      <w:r>
+        <w:rPr>
+          <w:lang w:val="en-GB"/>
+        </w:rPr>
+        <w:t xml:space="preserve">; beer, water, shot, cider or wine. </w:t>
+      </w:r>
+      <w:r>
+        <w:rPr>
+          <w:u w:val="single"/>
+          <w:lang w:val="en-GB"/>
+        </w:rPr>
+        <w:t>Notify the</w:t>
+      </w:r>
+      <w:r>
+        <w:rPr>
+          <w:u w:val="single"/>
+          <w:lang w:val="en-GB"/>
+        </w:rPr>
+        <w:t xml:space="preserve"> application</w:t>
+      </w:r>
+      <w:r>
+        <w:rPr>
+          <w:lang w:val="en-GB"/>
+        </w:rPr>
+        <w:t xml:space="preserve"> of any drinks you have had </w:t>
+      </w:r>
+      <w:r>
+        <w:rPr>
+          <w:u w:val="single"/>
+          <w:lang w:val="en-GB"/>
+        </w:rPr>
+        <w:t>and it will in turn notify you</w:t>
+      </w:r>
+      <w:r>
+        <w:rPr>
+          <w:lang w:val="en-GB"/>
+        </w:rPr>
+        <w:t xml:space="preserve"> if you’re risking getting sick or similar by drinking t</w:t>
+      </w:r>
+      <w:r>
+        <w:rPr>
+          <w:lang w:val="en-GB"/>
+        </w:rPr>
+        <w:t>o</w:t>
+      </w:r>
+      <w:r>
+        <w:rPr>
+          <w:lang w:val="en-GB"/>
+        </w:rPr>
+        <w:t>o much.</w:t>
+      </w:r>
+    </w:p>
+    <w:p>
+      <w:pPr>
+        <w:pStyle w:val="Liststycke"/>
+        <w:numPr>
+          <w:ilvl w:val="0"/>
+          <w:numId w:val="3"/>
+        </w:numPr>
+      </w:pPr>
+      <w:r>
+        <w:rPr>
+          <w:lang w:val="en-GB"/>
+        </w:rPr>
+        <w:t xml:space="preserve">Finally, you can </w:t>
+      </w:r>
+      <w:r>
+        <w:rPr>
+          <w:u w:val="single"/>
+          <w:lang w:val="en-GB"/>
+        </w:rPr>
+        <w:t>exit the application</w:t>
+      </w:r>
+      <w:r>
+        <w:rPr>
+          <w:lang w:val="en-GB"/>
+        </w:rPr>
+        <w:t xml:space="preserve"> internally via the phone’s menu button.</w:t>
       </w:r>
     </w:p>
     <w:sectPr>
@@ -2155,56 +2985,26 @@
 
 <file path=word/comments.xml><?xml version="1.0" encoding="utf-8"?>
 <w:comments xmlns:wpc="http://schemas.microsoft.com/office/word/2010/wordprocessingCanvas" xmlns:mo="http://schemas.microsoft.com/office/mac/office/2008/main" xmlns:mc="http://schemas.openxmlformats.org/markup-compatibility/2006" xmlns:mv="urn:schemas-microsoft-com:mac:vml" xmlns:o="urn:schemas-microsoft-com:office:office" xmlns:r="http://schemas.openxmlformats.org/officeDocument/2006/relationships" xmlns:m="http://schemas.openxmlformats.org/officeDocument/2006/math" xmlns:v="urn:schemas-microsoft-com:vml" xmlns:wp14="http://schemas.microsoft.com/office/word/2010/wordprocessingDrawing" xmlns:wp="http://schemas.openxmlformats.org/drawingml/2006/wordprocessingDrawing" xmlns:w10="urn:schemas-microsoft-com:office:word" xmlns:w="http://schemas.openxmlformats.org/wordprocessingml/2006/main" xmlns:w14="http://schemas.microsoft.com/office/word/2010/wordml" xmlns:wpg="http://schemas.microsoft.com/office/word/2010/wordprocessingGroup" xmlns:wpi="http://schemas.microsoft.com/office/word/2010/wordprocessingInk" xmlns:wne="http://schemas.microsoft.com/office/word/2006/wordml" xmlns:wps="http://schemas.microsoft.com/office/word/2010/wordprocessingShape" mc:Ignorable="w14 wp14">
-  <w:comment w:id="1" w:author="Sofie Peters" w:date="2013-05-22T11:49:00Z" w:initials="SP">
-    <w:p>
-      <w:pPr>
-        <w:ind w:left="360"/>
-        <w:rPr>
-          <w:lang w:val="en-US"/>
-        </w:rPr>
-      </w:pPr>
-      <w:r>
-        <w:rPr>
-          <w:rStyle w:val="Kommentarsreferens"/>
-        </w:rPr>
-        <w:annotationRef/>
-      </w:r>
-      <w:r>
-        <w:rPr>
-          <w:lang w:val="en-US"/>
-        </w:rPr>
-        <w:t xml:space="preserve">Guidelines: Just enough documentation that it makes sense – documentation (not 20 page manual – just enough pages/words) – no page amount to fill – just motivate </w:t>
-      </w:r>
-    </w:p>
-    <w:p>
-      <w:pPr>
-        <w:rPr>
-          <w:lang w:val="en-US"/>
-        </w:rPr>
-      </w:pPr>
-    </w:p>
-    <w:p>
-      <w:pPr>
-        <w:rPr>
-          <w:lang w:val="en-US"/>
-        </w:rPr>
-      </w:pPr>
-    </w:p>
-    <w:p>
-      <w:r>
-        <w:rPr>
-          <w:lang w:val="en-US"/>
-        </w:rPr>
-        <w:t>(What text would I like to fins as a user or a developer respectively when finding/downloading/installing/using/developing/releasing this app?)</w:t>
-      </w:r>
-    </w:p>
+  <w:comment w:id="2" w:author="Sofie Peters" w:date="2013-05-26T14:19:00Z" w:initials="SP">
     <w:p>
       <w:pPr>
         <w:pStyle w:val="Kommentarer"/>
       </w:pPr>
+      <w:r>
+        <w:rPr>
+          <w:rStyle w:val="Kommentarsreferens"/>
+        </w:rPr>
+        <w:annotationRef/>
+      </w:r>
+      <w:r>
+        <w:rPr>
+          <w:rStyle w:val="Kommentarsreferens"/>
+        </w:rPr>
+        <w:t>True? If not, also change on front page.</w:t>
+      </w:r>
     </w:p>
   </w:comment>
-  <w:comment w:id="3" w:author="Sofie Peters" w:date="2013-05-22T09:08:00Z" w:initials="SP">
+  <w:comment w:id="4" w:author="Sofie Peters" w:date="2013-05-22T10:13:00Z" w:initials="SP">
     <w:p>
       <w:pPr>
         <w:pStyle w:val="Kommentarer"/>
@@ -2216,58 +3016,15 @@
         <w:annotationRef/>
       </w:r>
       <w:r>
-        <w:t>Write when we know all features</w:t>
-      </w:r>
-    </w:p>
-  </w:comment>
-  <w:comment w:id="5" w:author="Sofie Peters" w:date="2013-05-22T09:17:00Z" w:initials="SP">
-    <w:p>
-      <w:pPr>
-        <w:pStyle w:val="Kommentarer"/>
-      </w:pPr>
-      <w:r>
-        <w:rPr>
-          <w:rStyle w:val="Kommentarsreferens"/>
-        </w:rPr>
-        <w:annotationRef/>
-      </w:r>
-      <w:r>
-        <w:t>Check at end</w:t>
-      </w:r>
-    </w:p>
-  </w:comment>
-  <w:comment w:id="7" w:author="Sofie Peters" w:date="2013-05-22T10:13:00Z" w:initials="SP">
-    <w:p>
-      <w:pPr>
-        <w:pStyle w:val="Kommentarer"/>
-      </w:pPr>
-      <w:r>
-        <w:rPr>
-          <w:rStyle w:val="Kommentarsreferens"/>
-        </w:rPr>
-        <w:annotationRef/>
-      </w:r>
-      <w:r>
-        <w:t>Check that this Is true</w:t>
-      </w:r>
-      <w:r>
-        <w:t>. Someone whould test installing without cable!!!</w:t>
-      </w:r>
-    </w:p>
-  </w:comment>
-  <w:comment w:id="9" w:author="Sofie Peters" w:date="2013-05-22T09:16:00Z" w:initials="SP">
-    <w:p>
-      <w:pPr>
-        <w:pStyle w:val="Kommentarer"/>
-      </w:pPr>
-      <w:r>
-        <w:rPr>
-          <w:rStyle w:val="Kommentarsreferens"/>
-        </w:rPr>
-        <w:annotationRef/>
-      </w:r>
-      <w:r>
-        <w:t>Do when done with app</w:t>
+        <w:t xml:space="preserve">Check that this Is true. Someone </w:t>
+      </w:r>
+      <w:proofErr w:type="spellStart"/>
+      <w:r>
+        <w:t>whould</w:t>
+      </w:r>
+      <w:proofErr w:type="spellEnd"/>
+      <w:r>
+        <w:t xml:space="preserve"> test installing without cable!!!</w:t>
       </w:r>
     </w:p>
   </w:comment>
@@ -2410,6 +3167,7 @@
         <w:b/>
       </w:rPr>
     </w:pPr>
+    <w:proofErr w:type="spellStart"/>
     <w:r>
       <w:rPr>
         <w:b/>
@@ -2422,6 +3180,7 @@
       </w:rPr>
       <w:t>halmersOnTheGo</w:t>
     </w:r>
+    <w:proofErr w:type="spellEnd"/>
     <w:r>
       <w:rPr>
         <w:b/>
@@ -2651,11 +3410,127 @@
       </w:pPr>
     </w:lvl>
   </w:abstractNum>
+  <w:abstractNum w:abstractNumId="2">
+    <w:nsid w:val="7FF370AB"/>
+    <w:multiLevelType w:val="hybridMultilevel"/>
+    <w:tmpl w:val="59B00DA8"/>
+    <w:lvl w:ilvl="0" w:tplc="041D0001">
+      <w:start w:val="1"/>
+      <w:numFmt w:val="bullet"/>
+      <w:lvlText w:val=""/>
+      <w:lvlJc w:val="left"/>
+      <w:pPr>
+        <w:ind w:left="720" w:hanging="360"/>
+      </w:pPr>
+      <w:rPr>
+        <w:rFonts w:ascii="Symbol" w:hAnsi="Symbol" w:hint="default"/>
+      </w:rPr>
+    </w:lvl>
+    <w:lvl w:ilvl="1" w:tplc="041D0003" w:tentative="1">
+      <w:start w:val="1"/>
+      <w:numFmt w:val="bullet"/>
+      <w:lvlText w:val="o"/>
+      <w:lvlJc w:val="left"/>
+      <w:pPr>
+        <w:ind w:left="1440" w:hanging="360"/>
+      </w:pPr>
+      <w:rPr>
+        <w:rFonts w:ascii="Courier New" w:hAnsi="Courier New" w:hint="default"/>
+      </w:rPr>
+    </w:lvl>
+    <w:lvl w:ilvl="2" w:tplc="041D0005" w:tentative="1">
+      <w:start w:val="1"/>
+      <w:numFmt w:val="bullet"/>
+      <w:lvlText w:val=""/>
+      <w:lvlJc w:val="left"/>
+      <w:pPr>
+        <w:ind w:left="2160" w:hanging="360"/>
+      </w:pPr>
+      <w:rPr>
+        <w:rFonts w:ascii="Wingdings" w:hAnsi="Wingdings" w:hint="default"/>
+      </w:rPr>
+    </w:lvl>
+    <w:lvl w:ilvl="3" w:tplc="041D0001" w:tentative="1">
+      <w:start w:val="1"/>
+      <w:numFmt w:val="bullet"/>
+      <w:lvlText w:val=""/>
+      <w:lvlJc w:val="left"/>
+      <w:pPr>
+        <w:ind w:left="2880" w:hanging="360"/>
+      </w:pPr>
+      <w:rPr>
+        <w:rFonts w:ascii="Symbol" w:hAnsi="Symbol" w:hint="default"/>
+      </w:rPr>
+    </w:lvl>
+    <w:lvl w:ilvl="4" w:tplc="041D0003" w:tentative="1">
+      <w:start w:val="1"/>
+      <w:numFmt w:val="bullet"/>
+      <w:lvlText w:val="o"/>
+      <w:lvlJc w:val="left"/>
+      <w:pPr>
+        <w:ind w:left="3600" w:hanging="360"/>
+      </w:pPr>
+      <w:rPr>
+        <w:rFonts w:ascii="Courier New" w:hAnsi="Courier New" w:hint="default"/>
+      </w:rPr>
+    </w:lvl>
+    <w:lvl w:ilvl="5" w:tplc="041D0005" w:tentative="1">
+      <w:start w:val="1"/>
+      <w:numFmt w:val="bullet"/>
+      <w:lvlText w:val=""/>
+      <w:lvlJc w:val="left"/>
+      <w:pPr>
+        <w:ind w:left="4320" w:hanging="360"/>
+      </w:pPr>
+      <w:rPr>
+        <w:rFonts w:ascii="Wingdings" w:hAnsi="Wingdings" w:hint="default"/>
+      </w:rPr>
+    </w:lvl>
+    <w:lvl w:ilvl="6" w:tplc="041D0001" w:tentative="1">
+      <w:start w:val="1"/>
+      <w:numFmt w:val="bullet"/>
+      <w:lvlText w:val=""/>
+      <w:lvlJc w:val="left"/>
+      <w:pPr>
+        <w:ind w:left="5040" w:hanging="360"/>
+      </w:pPr>
+      <w:rPr>
+        <w:rFonts w:ascii="Symbol" w:hAnsi="Symbol" w:hint="default"/>
+      </w:rPr>
+    </w:lvl>
+    <w:lvl w:ilvl="7" w:tplc="041D0003" w:tentative="1">
+      <w:start w:val="1"/>
+      <w:numFmt w:val="bullet"/>
+      <w:lvlText w:val="o"/>
+      <w:lvlJc w:val="left"/>
+      <w:pPr>
+        <w:ind w:left="5760" w:hanging="360"/>
+      </w:pPr>
+      <w:rPr>
+        <w:rFonts w:ascii="Courier New" w:hAnsi="Courier New" w:hint="default"/>
+      </w:rPr>
+    </w:lvl>
+    <w:lvl w:ilvl="8" w:tplc="041D0005" w:tentative="1">
+      <w:start w:val="1"/>
+      <w:numFmt w:val="bullet"/>
+      <w:lvlText w:val=""/>
+      <w:lvlJc w:val="left"/>
+      <w:pPr>
+        <w:ind w:left="6480" w:hanging="360"/>
+      </w:pPr>
+      <w:rPr>
+        <w:rFonts w:ascii="Wingdings" w:hAnsi="Wingdings" w:hint="default"/>
+      </w:rPr>
+    </w:lvl>
+  </w:abstractNum>
   <w:num w:numId="1">
     <w:abstractNumId w:val="1"/>
   </w:num>
   <w:num w:numId="2">
     <w:abstractNumId w:val="0"/>
+  </w:num>
+  <w:num w:numId="3">
+    <w:abstractNumId w:val="2"/>
   </w:num>
 </w:numbering>
 </file>
@@ -4965,7 +5840,7 @@
 <file path=customXml/item1.xml><?xml version="1.0" encoding="utf-8"?>
 <CoverPageProperties xmlns="http://schemas.microsoft.com/office/2006/coverPageProps">
   <PublishDate/>
-  <Abstract>This document serves as an introduction and instruction for usage of the Andriod application ChalmersOnTheGo – a map over the Chalmers area.</Abstract>
+  <Abstract>This document serves as an introduction and instruction for usage of the Andriod application ChalmersOnTheGo – an interactive map over the Chalmers area.</Abstract>
   <CompanyAddress>Fredrik Einarsson - Niklas Johansson - René Niendorf 
 Anders Nordin - Sofie Peters</CompanyAddress>
   <CompanyPhone/>
@@ -4987,7 +5862,7 @@
 </file>
 
 <file path=customXml/itemProps2.xml><?xml version="1.0" encoding="utf-8"?>
-<ds:datastoreItem xmlns:ds="http://schemas.openxmlformats.org/officeDocument/2006/customXml" ds:itemID="{9C933D74-6B2F-524C-BB58-7B8847FA6833}">
+<ds:datastoreItem xmlns:ds="http://schemas.openxmlformats.org/officeDocument/2006/customXml" ds:itemID="{A8AFCF85-DB8F-C247-A1B0-1ABF34211273}">
   <ds:schemaRefs>
     <ds:schemaRef ds:uri="http://schemas.openxmlformats.org/officeDocument/2006/bibliography"/>
   </ds:schemaRefs>

</xml_diff>